<commit_message>
sửa định dạng số tiền
</commit_message>
<xml_diff>
--- a/BaoCaoJava_64130299.docx
+++ b/BaoCaoJava_64130299.docx
@@ -1140,6 +1140,12 @@
     </w:p>
     <w:sdt>
       <w:sdtPr>
+        <w:rPr>
+          <w:rFonts w:asciiTheme="minorHAnsi" w:eastAsiaTheme="minorHAnsi" w:hAnsiTheme="minorHAnsi" w:cstheme="minorBidi"/>
+          <w:color w:val="auto"/>
+          <w:sz w:val="22"/>
+          <w:szCs w:val="22"/>
+        </w:rPr>
         <w:id w:val="1565072532"/>
         <w:docPartObj>
           <w:docPartGallery w:val="Table of Contents"/>
@@ -1148,18 +1154,12 @@
       </w:sdtPr>
       <w:sdtEndPr>
         <w:rPr>
-          <w:rFonts w:asciiTheme="minorHAnsi" w:eastAsiaTheme="minorHAnsi" w:hAnsiTheme="minorHAnsi" w:cstheme="minorBidi"/>
           <w:b/>
           <w:bCs/>
           <w:noProof/>
-          <w:color w:val="auto"/>
-          <w:sz w:val="22"/>
-          <w:szCs w:val="22"/>
         </w:rPr>
       </w:sdtEndPr>
       <w:sdtContent>
-        <w:bookmarkStart w:id="0" w:name="_GoBack" w:displacedByCustomXml="prev"/>
-        <w:bookmarkEnd w:id="0" w:displacedByCustomXml="prev"/>
         <w:p>
           <w:pPr>
             <w:pStyle w:val="TOCHeading"/>
@@ -3560,7 +3560,7 @@
           <w:szCs w:val="30"/>
         </w:rPr>
       </w:pPr>
-      <w:bookmarkStart w:id="1" w:name="_Toc186845905"/>
+      <w:bookmarkStart w:id="0" w:name="_Toc186845905"/>
       <w:r>
         <w:rPr>
           <w:rFonts w:ascii="Times New Roman" w:hAnsi="Times New Roman" w:cs="Times New Roman"/>
@@ -3571,7 +3571,7 @@
         <w:lastRenderedPageBreak/>
         <w:t>Giới thiệu đề tài</w:t>
       </w:r>
-      <w:bookmarkEnd w:id="1"/>
+      <w:bookmarkEnd w:id="0"/>
     </w:p>
     <w:p>
       <w:pPr>
@@ -3590,7 +3590,7 @@
           <w:szCs w:val="26"/>
         </w:rPr>
       </w:pPr>
-      <w:bookmarkStart w:id="2" w:name="_Toc186845906"/>
+      <w:bookmarkStart w:id="1" w:name="_Toc186845906"/>
       <w:r>
         <w:rPr>
           <w:rFonts w:ascii="Times New Roman" w:hAnsi="Times New Roman" w:cs="Times New Roman"/>
@@ -3600,7 +3600,7 @@
         </w:rPr>
         <w:t>Lý do chọn đề tài</w:t>
       </w:r>
-      <w:bookmarkEnd w:id="2"/>
+      <w:bookmarkEnd w:id="1"/>
     </w:p>
     <w:p>
       <w:pPr>
@@ -3677,7 +3677,7 @@
           <w:szCs w:val="26"/>
         </w:rPr>
       </w:pPr>
-      <w:bookmarkStart w:id="3" w:name="_Toc186845907"/>
+      <w:bookmarkStart w:id="2" w:name="_Toc186845907"/>
       <w:r>
         <w:rPr>
           <w:rFonts w:ascii="Times New Roman" w:hAnsi="Times New Roman" w:cs="Times New Roman"/>
@@ -3687,7 +3687,7 @@
         </w:rPr>
         <w:t>Thông tin về sân bóng đa quốc Nha Trang</w:t>
       </w:r>
-      <w:bookmarkEnd w:id="3"/>
+      <w:bookmarkEnd w:id="2"/>
     </w:p>
     <w:p>
       <w:pPr>
@@ -3879,7 +3879,7 @@
           <w:szCs w:val="26"/>
         </w:rPr>
       </w:pPr>
-      <w:bookmarkStart w:id="4" w:name="_Toc186845908"/>
+      <w:bookmarkStart w:id="3" w:name="_Toc186845908"/>
       <w:r>
         <w:rPr>
           <w:rFonts w:ascii="Times New Roman" w:hAnsi="Times New Roman" w:cs="Times New Roman"/>
@@ -3889,7 +3889,7 @@
         </w:rPr>
         <w:t>Mục đích của hệ thống</w:t>
       </w:r>
-      <w:bookmarkEnd w:id="4"/>
+      <w:bookmarkEnd w:id="3"/>
     </w:p>
     <w:p>
       <w:pPr>
@@ -4489,7 +4489,7 @@
           <w:szCs w:val="26"/>
         </w:rPr>
       </w:pPr>
-      <w:bookmarkStart w:id="5" w:name="_Toc186845909"/>
+      <w:bookmarkStart w:id="4" w:name="_Toc186845909"/>
       <w:r>
         <w:rPr>
           <w:rFonts w:ascii="Times New Roman" w:hAnsi="Times New Roman" w:cs="Times New Roman"/>
@@ -4517,7 +4517,7 @@
         </w:rPr>
         <w:t xml:space="preserve"> và giới hạn ứng dụng</w:t>
       </w:r>
-      <w:bookmarkEnd w:id="5"/>
+      <w:bookmarkEnd w:id="4"/>
     </w:p>
     <w:p>
       <w:pPr>
@@ -4776,7 +4776,7 @@
           <w:szCs w:val="30"/>
         </w:rPr>
       </w:pPr>
-      <w:bookmarkStart w:id="6" w:name="_Toc186845910"/>
+      <w:bookmarkStart w:id="5" w:name="_Toc186845910"/>
       <w:r>
         <w:rPr>
           <w:rFonts w:ascii="Times New Roman" w:hAnsi="Times New Roman" w:cs="Times New Roman"/>
@@ -4787,7 +4787,7 @@
         <w:lastRenderedPageBreak/>
         <w:t>Phân tích yêu cầu</w:t>
       </w:r>
-      <w:bookmarkEnd w:id="6"/>
+      <w:bookmarkEnd w:id="5"/>
     </w:p>
     <w:p>
       <w:pPr>
@@ -4805,7 +4805,7 @@
           <w:szCs w:val="26"/>
         </w:rPr>
       </w:pPr>
-      <w:bookmarkStart w:id="7" w:name="_Toc186845911"/>
+      <w:bookmarkStart w:id="6" w:name="_Toc186845911"/>
       <w:r>
         <w:rPr>
           <w:rFonts w:ascii="Times New Roman" w:hAnsi="Times New Roman" w:cs="Times New Roman"/>
@@ -4815,7 +4815,7 @@
         </w:rPr>
         <w:t>Yêu cầu chức năng</w:t>
       </w:r>
-      <w:bookmarkEnd w:id="7"/>
+      <w:bookmarkEnd w:id="6"/>
     </w:p>
     <w:p>
       <w:pPr>
@@ -6152,7 +6152,7 @@
           <w:szCs w:val="26"/>
         </w:rPr>
       </w:pPr>
-      <w:bookmarkStart w:id="8" w:name="_Toc186845912"/>
+      <w:bookmarkStart w:id="7" w:name="_Toc186845912"/>
       <w:r>
         <w:rPr>
           <w:rFonts w:ascii="Times New Roman" w:hAnsi="Times New Roman" w:cs="Times New Roman"/>
@@ -6162,7 +6162,7 @@
         </w:rPr>
         <w:t>Yêu cầu phi chức năng</w:t>
       </w:r>
-      <w:bookmarkEnd w:id="8"/>
+      <w:bookmarkEnd w:id="7"/>
     </w:p>
     <w:p>
       <w:pPr>
@@ -6431,7 +6431,7 @@
           <w:szCs w:val="30"/>
         </w:rPr>
       </w:pPr>
-      <w:bookmarkStart w:id="9" w:name="_Toc186845913"/>
+      <w:bookmarkStart w:id="8" w:name="_Toc186845913"/>
       <w:r>
         <w:rPr>
           <w:rFonts w:ascii="Times New Roman" w:hAnsi="Times New Roman" w:cs="Times New Roman"/>
@@ -6442,7 +6442,7 @@
         <w:lastRenderedPageBreak/>
         <w:t>Thiết kế hệ thống</w:t>
       </w:r>
-      <w:bookmarkEnd w:id="9"/>
+      <w:bookmarkEnd w:id="8"/>
     </w:p>
     <w:p>
       <w:pPr>
@@ -6460,7 +6460,7 @@
           <w:szCs w:val="26"/>
         </w:rPr>
       </w:pPr>
-      <w:bookmarkStart w:id="10" w:name="_Toc186845914"/>
+      <w:bookmarkStart w:id="9" w:name="_Toc186845914"/>
       <w:r>
         <w:rPr>
           <w:rFonts w:ascii="Times New Roman" w:hAnsi="Times New Roman" w:cs="Times New Roman"/>
@@ -6470,7 +6470,7 @@
         </w:rPr>
         <w:t>Mô hình kiến trúc hệ thống</w:t>
       </w:r>
-      <w:bookmarkEnd w:id="10"/>
+      <w:bookmarkEnd w:id="9"/>
     </w:p>
     <w:p>
       <w:pPr>
@@ -6960,7 +6960,7 @@
           <w:szCs w:val="26"/>
         </w:rPr>
       </w:pPr>
-      <w:bookmarkStart w:id="11" w:name="_Toc186845915"/>
+      <w:bookmarkStart w:id="10" w:name="_Toc186845915"/>
       <w:r>
         <w:rPr>
           <w:rFonts w:ascii="Times New Roman" w:hAnsi="Times New Roman" w:cs="Times New Roman"/>
@@ -6970,7 +6970,7 @@
         </w:rPr>
         <w:t>Thiết kế cơ sở dữ liệu</w:t>
       </w:r>
-      <w:bookmarkEnd w:id="11"/>
+      <w:bookmarkEnd w:id="10"/>
     </w:p>
     <w:p>
       <w:pPr>
@@ -10752,7 +10752,7 @@
           <w:szCs w:val="26"/>
         </w:rPr>
       </w:pPr>
-      <w:bookmarkStart w:id="12" w:name="_Toc186845916"/>
+      <w:bookmarkStart w:id="11" w:name="_Toc186845916"/>
       <w:r>
         <w:rPr>
           <w:rFonts w:ascii="Times New Roman" w:hAnsi="Times New Roman" w:cs="Times New Roman"/>
@@ -10771,7 +10771,7 @@
         </w:rPr>
         <w:t>i dùng</w:t>
       </w:r>
-      <w:bookmarkEnd w:id="12"/>
+      <w:bookmarkEnd w:id="11"/>
     </w:p>
     <w:p>
       <w:pPr>
@@ -10936,7 +10936,7 @@
           <w:sz w:val="26"/>
           <w:szCs w:val="26"/>
         </w:rPr>
-        <w:t xml:space="preserve">Hiển thị thông báo lỗi nếu thông tin sai hoặc quyền truy cập không hợp lệ. </w:t>
+        <w:t xml:space="preserve">Hiển thị thông báo lỗi nếu thông tin sai hoặc truy cập không hợp lệ. </w:t>
       </w:r>
     </w:p>
     <w:p>
@@ -10974,6 +10974,124 @@
     </w:p>
     <w:p>
       <w:pPr>
+        <w:keepNext/>
+        <w:spacing w:line="360" w:lineRule="auto"/>
+        <w:ind w:left="-284"/>
+        <w:jc w:val="center"/>
+      </w:pPr>
+      <w:r>
+        <w:rPr>
+          <w:rFonts w:ascii="Times New Roman" w:hAnsi="Times New Roman" w:cs="Times New Roman"/>
+          <w:sz w:val="26"/>
+          <w:szCs w:val="26"/>
+        </w:rPr>
+        <w:drawing>
+          <wp:inline distT="0" distB="0" distL="0" distR="0" wp14:anchorId="1F86E28E" wp14:editId="14AE1E22">
+            <wp:extent cx="3208473" cy="2449773"/>
+            <wp:effectExtent l="0" t="0" r="0" b="8255"/>
+            <wp:docPr id="1" name="Picture 1"/>
+            <wp:cNvGraphicFramePr>
+              <a:graphicFrameLocks xmlns:a="http://schemas.openxmlformats.org/drawingml/2006/main" noChangeAspect="1"/>
+            </wp:cNvGraphicFramePr>
+            <a:graphic xmlns:a="http://schemas.openxmlformats.org/drawingml/2006/main">
+              <a:graphicData uri="http://schemas.openxmlformats.org/drawingml/2006/picture">
+                <pic:pic xmlns:pic="http://schemas.openxmlformats.org/drawingml/2006/picture">
+                  <pic:nvPicPr>
+                    <pic:cNvPr id="1" name=""/>
+                    <pic:cNvPicPr/>
+                  </pic:nvPicPr>
+                  <pic:blipFill>
+                    <a:blip r:embed="rId21"/>
+                    <a:stretch>
+                      <a:fillRect/>
+                    </a:stretch>
+                  </pic:blipFill>
+                  <pic:spPr>
+                    <a:xfrm>
+                      <a:off x="0" y="0"/>
+                      <a:ext cx="3209449" cy="2450518"/>
+                    </a:xfrm>
+                    <a:prstGeom prst="rect">
+                      <a:avLst/>
+                    </a:prstGeom>
+                  </pic:spPr>
+                </pic:pic>
+              </a:graphicData>
+            </a:graphic>
+          </wp:inline>
+        </w:drawing>
+      </w:r>
+    </w:p>
+    <w:p>
+      <w:pPr>
+        <w:pStyle w:val="Caption"/>
+        <w:jc w:val="center"/>
+        <w:rPr>
+          <w:rFonts w:ascii="Times New Roman" w:hAnsi="Times New Roman" w:cs="Times New Roman"/>
+          <w:sz w:val="20"/>
+          <w:szCs w:val="20"/>
+        </w:rPr>
+      </w:pPr>
+      <w:r>
+        <w:rPr>
+          <w:rFonts w:ascii="Times New Roman" w:hAnsi="Times New Roman" w:cs="Times New Roman"/>
+          <w:sz w:val="20"/>
+          <w:szCs w:val="20"/>
+        </w:rPr>
+        <w:t xml:space="preserve">Ảnh </w:t>
+      </w:r>
+      <w:r>
+        <w:rPr>
+          <w:rFonts w:ascii="Times New Roman" w:hAnsi="Times New Roman" w:cs="Times New Roman"/>
+          <w:sz w:val="20"/>
+          <w:szCs w:val="20"/>
+        </w:rPr>
+        <w:fldChar w:fldCharType="begin"/>
+      </w:r>
+      <w:r>
+        <w:rPr>
+          <w:rFonts w:ascii="Times New Roman" w:hAnsi="Times New Roman" w:cs="Times New Roman"/>
+          <w:sz w:val="20"/>
+          <w:szCs w:val="20"/>
+        </w:rPr>
+        <w:instrText xml:space="preserve"> SEQ Ảnh \* ARABIC </w:instrText>
+      </w:r>
+      <w:r>
+        <w:rPr>
+          <w:rFonts w:ascii="Times New Roman" w:hAnsi="Times New Roman" w:cs="Times New Roman"/>
+          <w:sz w:val="20"/>
+          <w:szCs w:val="20"/>
+        </w:rPr>
+        <w:fldChar w:fldCharType="separate"/>
+      </w:r>
+      <w:r>
+        <w:rPr>
+          <w:rFonts w:ascii="Times New Roman" w:hAnsi="Times New Roman" w:cs="Times New Roman"/>
+          <w:noProof/>
+          <w:sz w:val="20"/>
+          <w:szCs w:val="20"/>
+        </w:rPr>
+        <w:t>1</w:t>
+      </w:r>
+      <w:r>
+        <w:rPr>
+          <w:rFonts w:ascii="Times New Roman" w:hAnsi="Times New Roman" w:cs="Times New Roman"/>
+          <w:sz w:val="20"/>
+          <w:szCs w:val="20"/>
+        </w:rPr>
+        <w:fldChar w:fldCharType="end"/>
+      </w:r>
+      <w:r>
+        <w:rPr>
+          <w:rFonts w:ascii="Times New Roman" w:hAnsi="Times New Roman" w:cs="Times New Roman"/>
+          <w:sz w:val="20"/>
+          <w:szCs w:val="20"/>
+        </w:rPr>
+        <w:t>: Hình ảnh giao diện đăng nhập</w:t>
+      </w:r>
+    </w:p>
+    <w:p>
+      <w:pPr>
         <w:pStyle w:val="ListParagraph"/>
         <w:numPr>
           <w:ilvl w:val="0"/>
@@ -10994,6 +11112,7 @@
           <w:sz w:val="26"/>
           <w:szCs w:val="26"/>
         </w:rPr>
+        <w:lastRenderedPageBreak/>
         <w:t>Màn hình đăng ký (Đăng ký tài khoản người dùng):</w:t>
       </w:r>
     </w:p>
@@ -11144,7 +11263,6 @@
           <w:sz w:val="26"/>
           <w:szCs w:val="26"/>
         </w:rPr>
-        <w:lastRenderedPageBreak/>
         <w:t>Hiển thị thông báo lỗi nếu email</w:t>
       </w:r>
       <w:r>
@@ -11162,6 +11280,119 @@
           <w:szCs w:val="26"/>
         </w:rPr>
         <w:t xml:space="preserve"> đã tồn tại.</w:t>
+      </w:r>
+    </w:p>
+    <w:p>
+      <w:pPr>
+        <w:keepNext/>
+        <w:spacing w:line="360" w:lineRule="auto"/>
+        <w:ind w:left="567"/>
+        <w:jc w:val="center"/>
+      </w:pPr>
+      <w:r>
+        <w:drawing>
+          <wp:inline distT="0" distB="0" distL="0" distR="0" wp14:anchorId="1722F2A0" wp14:editId="32C2ACC5">
+            <wp:extent cx="3931920" cy="3004747"/>
+            <wp:effectExtent l="0" t="0" r="0" b="5715"/>
+            <wp:docPr id="5" name="Picture 5"/>
+            <wp:cNvGraphicFramePr>
+              <a:graphicFrameLocks xmlns:a="http://schemas.openxmlformats.org/drawingml/2006/main" noChangeAspect="1"/>
+            </wp:cNvGraphicFramePr>
+            <a:graphic xmlns:a="http://schemas.openxmlformats.org/drawingml/2006/main">
+              <a:graphicData uri="http://schemas.openxmlformats.org/drawingml/2006/picture">
+                <pic:pic xmlns:pic="http://schemas.openxmlformats.org/drawingml/2006/picture">
+                  <pic:nvPicPr>
+                    <pic:cNvPr id="1" name=""/>
+                    <pic:cNvPicPr/>
+                  </pic:nvPicPr>
+                  <pic:blipFill>
+                    <a:blip r:embed="rId22"/>
+                    <a:stretch>
+                      <a:fillRect/>
+                    </a:stretch>
+                  </pic:blipFill>
+                  <pic:spPr>
+                    <a:xfrm>
+                      <a:off x="0" y="0"/>
+                      <a:ext cx="4020926" cy="3072765"/>
+                    </a:xfrm>
+                    <a:prstGeom prst="rect">
+                      <a:avLst/>
+                    </a:prstGeom>
+                  </pic:spPr>
+                </pic:pic>
+              </a:graphicData>
+            </a:graphic>
+          </wp:inline>
+        </w:drawing>
+      </w:r>
+    </w:p>
+    <w:p>
+      <w:pPr>
+        <w:pStyle w:val="Caption"/>
+        <w:jc w:val="center"/>
+        <w:rPr>
+          <w:rFonts w:ascii="Times New Roman" w:hAnsi="Times New Roman" w:cs="Times New Roman"/>
+          <w:sz w:val="20"/>
+          <w:szCs w:val="20"/>
+        </w:rPr>
+      </w:pPr>
+      <w:r>
+        <w:rPr>
+          <w:rFonts w:ascii="Times New Roman" w:hAnsi="Times New Roman" w:cs="Times New Roman"/>
+          <w:sz w:val="20"/>
+          <w:szCs w:val="20"/>
+        </w:rPr>
+        <w:t xml:space="preserve">Ảnh </w:t>
+      </w:r>
+      <w:r>
+        <w:rPr>
+          <w:rFonts w:ascii="Times New Roman" w:hAnsi="Times New Roman" w:cs="Times New Roman"/>
+          <w:sz w:val="20"/>
+          <w:szCs w:val="20"/>
+        </w:rPr>
+        <w:fldChar w:fldCharType="begin"/>
+      </w:r>
+      <w:r>
+        <w:rPr>
+          <w:rFonts w:ascii="Times New Roman" w:hAnsi="Times New Roman" w:cs="Times New Roman"/>
+          <w:sz w:val="20"/>
+          <w:szCs w:val="20"/>
+        </w:rPr>
+        <w:instrText xml:space="preserve"> SEQ Ảnh \* ARABIC </w:instrText>
+      </w:r>
+      <w:r>
+        <w:rPr>
+          <w:rFonts w:ascii="Times New Roman" w:hAnsi="Times New Roman" w:cs="Times New Roman"/>
+          <w:sz w:val="20"/>
+          <w:szCs w:val="20"/>
+        </w:rPr>
+        <w:fldChar w:fldCharType="separate"/>
+      </w:r>
+      <w:r>
+        <w:rPr>
+          <w:rFonts w:ascii="Times New Roman" w:hAnsi="Times New Roman" w:cs="Times New Roman"/>
+          <w:noProof/>
+          <w:sz w:val="20"/>
+          <w:szCs w:val="20"/>
+        </w:rPr>
+        <w:t>2</w:t>
+      </w:r>
+      <w:r>
+        <w:rPr>
+          <w:rFonts w:ascii="Times New Roman" w:hAnsi="Times New Roman" w:cs="Times New Roman"/>
+          <w:sz w:val="20"/>
+          <w:szCs w:val="20"/>
+        </w:rPr>
+        <w:fldChar w:fldCharType="end"/>
+      </w:r>
+      <w:r>
+        <w:rPr>
+          <w:rFonts w:ascii="Times New Roman" w:hAnsi="Times New Roman" w:cs="Times New Roman"/>
+          <w:sz w:val="20"/>
+          <w:szCs w:val="20"/>
+        </w:rPr>
+        <w:t>: Giao diện đăng kí</w:t>
       </w:r>
     </w:p>
     <w:p>
@@ -11186,7 +11417,7 @@
           <w:sz w:val="26"/>
           <w:szCs w:val="26"/>
         </w:rPr>
-        <w:t xml:space="preserve">Màn hình quản lý khách hàng </w:t>
+        <w:t>Màn hình tổng quan</w:t>
       </w:r>
     </w:p>
     <w:p>
@@ -11211,7 +11442,7 @@
           <w:sz w:val="26"/>
           <w:szCs w:val="26"/>
         </w:rPr>
-        <w:t xml:space="preserve">Chức năng: </w:t>
+        <w:t>Chức năng</w:t>
       </w:r>
     </w:p>
     <w:p>
@@ -11236,23 +11467,7 @@
           <w:sz w:val="26"/>
           <w:szCs w:val="26"/>
         </w:rPr>
-        <w:t>Hiển thị danh sách khách hàng với các thông tin cơ bản như Tên khách hàng, Email, Số điện thoạ</w:t>
-      </w:r>
-      <w:r>
-        <w:rPr>
-          <w:rFonts w:ascii="Times New Roman" w:hAnsi="Times New Roman" w:cs="Times New Roman"/>
-          <w:sz w:val="26"/>
-          <w:szCs w:val="26"/>
-        </w:rPr>
-        <w:t>i, và Thời điểm tạo</w:t>
-      </w:r>
-      <w:r>
-        <w:rPr>
-          <w:rFonts w:ascii="Times New Roman" w:hAnsi="Times New Roman" w:cs="Times New Roman"/>
-          <w:sz w:val="26"/>
-          <w:szCs w:val="26"/>
-        </w:rPr>
-        <w:t xml:space="preserve">. </w:t>
+        <w:t>Hiển thị số lượng sân bóng, lượt đặt sân trong ngày, và tổng doanh thu.</w:t>
       </w:r>
     </w:p>
     <w:p>
@@ -11277,7 +11492,7 @@
           <w:sz w:val="26"/>
           <w:szCs w:val="26"/>
         </w:rPr>
-        <w:t xml:space="preserve">Tìm kiếm và lọc khách hàng theo Tên. </w:t>
+        <w:t>Danh sách sân chưa duyệt, gồm các thông tin: mã đặt sân, tên người đặt, email, số điện thoại, tên sân, ngày giờ đặt.</w:t>
       </w:r>
     </w:p>
     <w:p>
@@ -11302,7 +11517,32 @@
           <w:sz w:val="26"/>
           <w:szCs w:val="26"/>
         </w:rPr>
-        <w:t xml:space="preserve">Cung cấp các chức năng Thêm khách hàng, Sửa thông tin khách hàng, Xóa khách hàng. </w:t>
+        <w:t>Chức năng đặt sân mới và xóa lượt đặt sân.</w:t>
+      </w:r>
+    </w:p>
+    <w:p>
+      <w:pPr>
+        <w:pStyle w:val="ListParagraph"/>
+        <w:numPr>
+          <w:ilvl w:val="2"/>
+          <w:numId w:val="9"/>
+        </w:numPr>
+        <w:spacing w:line="360" w:lineRule="auto"/>
+        <w:ind w:left="1560"/>
+        <w:jc w:val="both"/>
+        <w:rPr>
+          <w:rFonts w:ascii="Times New Roman" w:hAnsi="Times New Roman" w:cs="Times New Roman"/>
+          <w:sz w:val="26"/>
+          <w:szCs w:val="26"/>
+        </w:rPr>
+      </w:pPr>
+      <w:r>
+        <w:rPr>
+          <w:rFonts w:ascii="Times New Roman" w:hAnsi="Times New Roman" w:cs="Times New Roman"/>
+          <w:sz w:val="26"/>
+          <w:szCs w:val="26"/>
+        </w:rPr>
+        <w:t>Form nhập thông tin đặt sân: mã người dùng, tên sân, ngày, giờ bắt đầu/kết thúc.</w:t>
       </w:r>
     </w:p>
     <w:p>
@@ -11327,7 +11567,7 @@
           <w:sz w:val="26"/>
           <w:szCs w:val="26"/>
         </w:rPr>
-        <w:t xml:space="preserve">Yêu cầu giao diện: </w:t>
+        <w:t>Yêu cầu Giao diện</w:t>
       </w:r>
     </w:p>
     <w:p>
@@ -11352,7 +11592,7 @@
           <w:sz w:val="26"/>
           <w:szCs w:val="26"/>
         </w:rPr>
-        <w:t xml:space="preserve">Bảng hiển thị các khách hàng với các cột: Tên khách hàng, Email, Số điện thoại, Trạng thái. </w:t>
+        <w:t>Tiêu đề nổi bật, màu sắc thu hút.</w:t>
       </w:r>
     </w:p>
     <w:p>
@@ -11377,47 +11617,8 @@
           <w:sz w:val="26"/>
           <w:szCs w:val="26"/>
         </w:rPr>
-        <w:t>Form thêm/sửa khách hàng</w:t>
-      </w:r>
-      <w:r>
-        <w:rPr>
-          <w:rFonts w:ascii="Times New Roman" w:hAnsi="Times New Roman" w:cs="Times New Roman"/>
-          <w:sz w:val="26"/>
-          <w:szCs w:val="26"/>
-        </w:rPr>
-        <w:t xml:space="preserve"> </w:t>
-      </w:r>
-      <w:r>
-        <w:rPr>
-          <w:rFonts w:ascii="Times New Roman" w:hAnsi="Times New Roman" w:cs="Times New Roman"/>
-          <w:sz w:val="26"/>
-          <w:szCs w:val="26"/>
-        </w:rPr>
-        <w:t>hiển thị các trường thông tin</w:t>
-      </w:r>
-      <w:r>
-        <w:rPr>
-          <w:rFonts w:ascii="Times New Roman" w:hAnsi="Times New Roman" w:cs="Times New Roman"/>
-          <w:sz w:val="26"/>
-          <w:szCs w:val="26"/>
-        </w:rPr>
-        <w:t>:</w:t>
-      </w:r>
-      <w:r>
-        <w:rPr>
-          <w:rFonts w:ascii="Times New Roman" w:hAnsi="Times New Roman" w:cs="Times New Roman"/>
-          <w:sz w:val="26"/>
-          <w:szCs w:val="26"/>
-        </w:rPr>
-        <w:t xml:space="preserve"> </w:t>
-      </w:r>
-      <w:r>
-        <w:rPr>
-          <w:rFonts w:ascii="Times New Roman" w:hAnsi="Times New Roman" w:cs="Times New Roman"/>
-          <w:sz w:val="26"/>
-          <w:szCs w:val="26"/>
-        </w:rPr>
-        <w:t xml:space="preserve">Tên khách hàng, Email, Số điện thoại, Trạng thái (Chọn: Đang hoạt động, Không hoạt động). </w:t>
+        <w:lastRenderedPageBreak/>
+        <w:t>Thông tin tổng quan bố trí hàng ngang, biểu tượng kèm số liệu rõ ràng.</w:t>
       </w:r>
     </w:p>
     <w:p>
@@ -11442,23 +11643,7 @@
           <w:sz w:val="26"/>
           <w:szCs w:val="26"/>
         </w:rPr>
-        <w:t>Tìm kiếm và lọc: Bộ lọc để tìm kiế</w:t>
-      </w:r>
-      <w:r>
-        <w:rPr>
-          <w:rFonts w:ascii="Times New Roman" w:hAnsi="Times New Roman" w:cs="Times New Roman"/>
-          <w:sz w:val="26"/>
-          <w:szCs w:val="26"/>
-        </w:rPr>
-        <w:t>m khách hàng theo Tên</w:t>
-      </w:r>
-      <w:r>
-        <w:rPr>
-          <w:rFonts w:ascii="Times New Roman" w:hAnsi="Times New Roman" w:cs="Times New Roman"/>
-          <w:sz w:val="26"/>
-          <w:szCs w:val="26"/>
-        </w:rPr>
-        <w:t xml:space="preserve">. </w:t>
+        <w:t>Bảng thông tin chi tiết, dễ đọc.</w:t>
       </w:r>
     </w:p>
     <w:p>
@@ -11483,6 +11668,470 @@
           <w:sz w:val="26"/>
           <w:szCs w:val="26"/>
         </w:rPr>
+        <w:t>Nút "Đặt sân" và "Xóa sân" lớn, màu sắc khác biệt.</w:t>
+      </w:r>
+    </w:p>
+    <w:p>
+      <w:pPr>
+        <w:pStyle w:val="ListParagraph"/>
+        <w:numPr>
+          <w:ilvl w:val="2"/>
+          <w:numId w:val="9"/>
+        </w:numPr>
+        <w:spacing w:line="360" w:lineRule="auto"/>
+        <w:ind w:left="1560"/>
+        <w:jc w:val="both"/>
+        <w:rPr>
+          <w:rFonts w:ascii="Times New Roman" w:hAnsi="Times New Roman" w:cs="Times New Roman"/>
+          <w:sz w:val="26"/>
+          <w:szCs w:val="26"/>
+        </w:rPr>
+      </w:pPr>
+      <w:r>
+        <w:rPr>
+          <w:rFonts w:ascii="Times New Roman" w:hAnsi="Times New Roman" w:cs="Times New Roman"/>
+          <w:sz w:val="26"/>
+          <w:szCs w:val="26"/>
+        </w:rPr>
+        <w:t>Giao diện hiện đại, màu tươi sáng, tương thích mọi thiết bị.</w:t>
+      </w:r>
+    </w:p>
+    <w:p>
+      <w:pPr>
+        <w:keepNext/>
+        <w:spacing w:line="360" w:lineRule="auto"/>
+        <w:jc w:val="center"/>
+      </w:pPr>
+      <w:r>
+        <w:rPr>
+          <w:rFonts w:ascii="Times New Roman" w:hAnsi="Times New Roman" w:cs="Times New Roman"/>
+          <w:sz w:val="26"/>
+          <w:szCs w:val="26"/>
+        </w:rPr>
+        <w:drawing>
+          <wp:inline distT="0" distB="0" distL="0" distR="0" wp14:anchorId="6B1AD7E6" wp14:editId="7FD9918E">
+            <wp:extent cx="5085588" cy="2705100"/>
+            <wp:effectExtent l="0" t="0" r="1270" b="0"/>
+            <wp:docPr id="12" name="Picture 12"/>
+            <wp:cNvGraphicFramePr>
+              <a:graphicFrameLocks xmlns:a="http://schemas.openxmlformats.org/drawingml/2006/main" noChangeAspect="1"/>
+            </wp:cNvGraphicFramePr>
+            <a:graphic xmlns:a="http://schemas.openxmlformats.org/drawingml/2006/main">
+              <a:graphicData uri="http://schemas.openxmlformats.org/drawingml/2006/picture">
+                <pic:pic xmlns:pic="http://schemas.openxmlformats.org/drawingml/2006/picture">
+                  <pic:nvPicPr>
+                    <pic:cNvPr id="1" name=""/>
+                    <pic:cNvPicPr/>
+                  </pic:nvPicPr>
+                  <pic:blipFill>
+                    <a:blip r:embed="rId23"/>
+                    <a:stretch>
+                      <a:fillRect/>
+                    </a:stretch>
+                  </pic:blipFill>
+                  <pic:spPr>
+                    <a:xfrm>
+                      <a:off x="0" y="0"/>
+                      <a:ext cx="5093492" cy="2709304"/>
+                    </a:xfrm>
+                    <a:prstGeom prst="rect">
+                      <a:avLst/>
+                    </a:prstGeom>
+                  </pic:spPr>
+                </pic:pic>
+              </a:graphicData>
+            </a:graphic>
+          </wp:inline>
+        </w:drawing>
+      </w:r>
+    </w:p>
+    <w:p>
+      <w:pPr>
+        <w:pStyle w:val="Caption"/>
+        <w:jc w:val="center"/>
+        <w:rPr>
+          <w:rFonts w:ascii="Times New Roman" w:hAnsi="Times New Roman" w:cs="Times New Roman"/>
+          <w:sz w:val="20"/>
+          <w:szCs w:val="20"/>
+        </w:rPr>
+      </w:pPr>
+      <w:r>
+        <w:rPr>
+          <w:rFonts w:ascii="Times New Roman" w:hAnsi="Times New Roman" w:cs="Times New Roman"/>
+          <w:sz w:val="20"/>
+          <w:szCs w:val="20"/>
+        </w:rPr>
+        <w:t xml:space="preserve">Ảnh </w:t>
+      </w:r>
+      <w:r>
+        <w:rPr>
+          <w:rFonts w:ascii="Times New Roman" w:hAnsi="Times New Roman" w:cs="Times New Roman"/>
+          <w:sz w:val="20"/>
+          <w:szCs w:val="20"/>
+        </w:rPr>
+        <w:fldChar w:fldCharType="begin"/>
+      </w:r>
+      <w:r>
+        <w:rPr>
+          <w:rFonts w:ascii="Times New Roman" w:hAnsi="Times New Roman" w:cs="Times New Roman"/>
+          <w:sz w:val="20"/>
+          <w:szCs w:val="20"/>
+        </w:rPr>
+        <w:instrText xml:space="preserve"> SEQ Ảnh \* ARABIC </w:instrText>
+      </w:r>
+      <w:r>
+        <w:rPr>
+          <w:rFonts w:ascii="Times New Roman" w:hAnsi="Times New Roman" w:cs="Times New Roman"/>
+          <w:sz w:val="20"/>
+          <w:szCs w:val="20"/>
+        </w:rPr>
+        <w:fldChar w:fldCharType="separate"/>
+      </w:r>
+      <w:r>
+        <w:rPr>
+          <w:rFonts w:ascii="Times New Roman" w:hAnsi="Times New Roman" w:cs="Times New Roman"/>
+          <w:noProof/>
+          <w:sz w:val="20"/>
+          <w:szCs w:val="20"/>
+        </w:rPr>
+        <w:t>3</w:t>
+      </w:r>
+      <w:r>
+        <w:rPr>
+          <w:rFonts w:ascii="Times New Roman" w:hAnsi="Times New Roman" w:cs="Times New Roman"/>
+          <w:sz w:val="20"/>
+          <w:szCs w:val="20"/>
+        </w:rPr>
+        <w:fldChar w:fldCharType="end"/>
+      </w:r>
+      <w:r>
+        <w:rPr>
+          <w:rFonts w:ascii="Times New Roman" w:hAnsi="Times New Roman" w:cs="Times New Roman"/>
+          <w:sz w:val="20"/>
+          <w:szCs w:val="20"/>
+        </w:rPr>
+        <w:t>: Giao diện tổng quan</w:t>
+      </w:r>
+    </w:p>
+    <w:p>
+      <w:pPr>
+        <w:pStyle w:val="ListParagraph"/>
+        <w:numPr>
+          <w:ilvl w:val="0"/>
+          <w:numId w:val="9"/>
+        </w:numPr>
+        <w:spacing w:line="360" w:lineRule="auto"/>
+        <w:ind w:left="709"/>
+        <w:jc w:val="both"/>
+        <w:rPr>
+          <w:rFonts w:ascii="Times New Roman" w:hAnsi="Times New Roman" w:cs="Times New Roman"/>
+          <w:sz w:val="26"/>
+          <w:szCs w:val="26"/>
+        </w:rPr>
+      </w:pPr>
+      <w:r>
+        <w:rPr>
+          <w:rFonts w:ascii="Times New Roman" w:hAnsi="Times New Roman" w:cs="Times New Roman"/>
+          <w:sz w:val="26"/>
+          <w:szCs w:val="26"/>
+        </w:rPr>
+        <w:t xml:space="preserve">Màn hình quản lý khách hàng </w:t>
+      </w:r>
+    </w:p>
+    <w:p>
+      <w:pPr>
+        <w:pStyle w:val="ListParagraph"/>
+        <w:numPr>
+          <w:ilvl w:val="1"/>
+          <w:numId w:val="9"/>
+        </w:numPr>
+        <w:spacing w:line="360" w:lineRule="auto"/>
+        <w:ind w:left="1134"/>
+        <w:jc w:val="both"/>
+        <w:rPr>
+          <w:rFonts w:ascii="Times New Roman" w:hAnsi="Times New Roman" w:cs="Times New Roman"/>
+          <w:sz w:val="26"/>
+          <w:szCs w:val="26"/>
+        </w:rPr>
+      </w:pPr>
+      <w:r>
+        <w:rPr>
+          <w:rFonts w:ascii="Times New Roman" w:hAnsi="Times New Roman" w:cs="Times New Roman"/>
+          <w:sz w:val="26"/>
+          <w:szCs w:val="26"/>
+        </w:rPr>
+        <w:t xml:space="preserve">Chức năng: </w:t>
+      </w:r>
+    </w:p>
+    <w:p>
+      <w:pPr>
+        <w:pStyle w:val="ListParagraph"/>
+        <w:numPr>
+          <w:ilvl w:val="2"/>
+          <w:numId w:val="9"/>
+        </w:numPr>
+        <w:spacing w:line="360" w:lineRule="auto"/>
+        <w:ind w:left="1560"/>
+        <w:jc w:val="both"/>
+        <w:rPr>
+          <w:rFonts w:ascii="Times New Roman" w:hAnsi="Times New Roman" w:cs="Times New Roman"/>
+          <w:sz w:val="26"/>
+          <w:szCs w:val="26"/>
+        </w:rPr>
+      </w:pPr>
+      <w:r>
+        <w:rPr>
+          <w:rFonts w:ascii="Times New Roman" w:hAnsi="Times New Roman" w:cs="Times New Roman"/>
+          <w:sz w:val="26"/>
+          <w:szCs w:val="26"/>
+        </w:rPr>
+        <w:t>Hiển thị danh sách khách hàng với các thông tin cơ bản như Tên khách hàng, Email, Số điện thoạ</w:t>
+      </w:r>
+      <w:r>
+        <w:rPr>
+          <w:rFonts w:ascii="Times New Roman" w:hAnsi="Times New Roman" w:cs="Times New Roman"/>
+          <w:sz w:val="26"/>
+          <w:szCs w:val="26"/>
+        </w:rPr>
+        <w:t>i, và Thời điểm tạo</w:t>
+      </w:r>
+      <w:r>
+        <w:rPr>
+          <w:rFonts w:ascii="Times New Roman" w:hAnsi="Times New Roman" w:cs="Times New Roman"/>
+          <w:sz w:val="26"/>
+          <w:szCs w:val="26"/>
+        </w:rPr>
+        <w:t xml:space="preserve">. </w:t>
+      </w:r>
+    </w:p>
+    <w:p>
+      <w:pPr>
+        <w:pStyle w:val="ListParagraph"/>
+        <w:numPr>
+          <w:ilvl w:val="2"/>
+          <w:numId w:val="9"/>
+        </w:numPr>
+        <w:spacing w:line="360" w:lineRule="auto"/>
+        <w:ind w:left="1560"/>
+        <w:jc w:val="both"/>
+        <w:rPr>
+          <w:rFonts w:ascii="Times New Roman" w:hAnsi="Times New Roman" w:cs="Times New Roman"/>
+          <w:sz w:val="26"/>
+          <w:szCs w:val="26"/>
+        </w:rPr>
+      </w:pPr>
+      <w:r>
+        <w:rPr>
+          <w:rFonts w:ascii="Times New Roman" w:hAnsi="Times New Roman" w:cs="Times New Roman"/>
+          <w:sz w:val="26"/>
+          <w:szCs w:val="26"/>
+        </w:rPr>
+        <w:t xml:space="preserve">Tìm kiếm và lọc khách hàng theo Tên. </w:t>
+      </w:r>
+    </w:p>
+    <w:p>
+      <w:pPr>
+        <w:pStyle w:val="ListParagraph"/>
+        <w:numPr>
+          <w:ilvl w:val="2"/>
+          <w:numId w:val="9"/>
+        </w:numPr>
+        <w:spacing w:line="360" w:lineRule="auto"/>
+        <w:ind w:left="1560"/>
+        <w:jc w:val="both"/>
+        <w:rPr>
+          <w:rFonts w:ascii="Times New Roman" w:hAnsi="Times New Roman" w:cs="Times New Roman"/>
+          <w:sz w:val="26"/>
+          <w:szCs w:val="26"/>
+        </w:rPr>
+      </w:pPr>
+      <w:r>
+        <w:rPr>
+          <w:rFonts w:ascii="Times New Roman" w:hAnsi="Times New Roman" w:cs="Times New Roman"/>
+          <w:sz w:val="26"/>
+          <w:szCs w:val="26"/>
+        </w:rPr>
+        <w:t xml:space="preserve">Cung cấp các chức năng Thêm khách hàng, Sửa thông tin khách hàng, Xóa khách hàng. </w:t>
+      </w:r>
+    </w:p>
+    <w:p>
+      <w:pPr>
+        <w:pStyle w:val="ListParagraph"/>
+        <w:numPr>
+          <w:ilvl w:val="1"/>
+          <w:numId w:val="9"/>
+        </w:numPr>
+        <w:spacing w:line="360" w:lineRule="auto"/>
+        <w:ind w:left="1134"/>
+        <w:jc w:val="both"/>
+        <w:rPr>
+          <w:rFonts w:ascii="Times New Roman" w:hAnsi="Times New Roman" w:cs="Times New Roman"/>
+          <w:sz w:val="26"/>
+          <w:szCs w:val="26"/>
+        </w:rPr>
+      </w:pPr>
+      <w:r>
+        <w:rPr>
+          <w:rFonts w:ascii="Times New Roman" w:hAnsi="Times New Roman" w:cs="Times New Roman"/>
+          <w:sz w:val="26"/>
+          <w:szCs w:val="26"/>
+        </w:rPr>
+        <w:t xml:space="preserve">Yêu cầu giao diện: </w:t>
+      </w:r>
+    </w:p>
+    <w:p>
+      <w:pPr>
+        <w:pStyle w:val="ListParagraph"/>
+        <w:numPr>
+          <w:ilvl w:val="2"/>
+          <w:numId w:val="9"/>
+        </w:numPr>
+        <w:spacing w:line="360" w:lineRule="auto"/>
+        <w:ind w:left="1560"/>
+        <w:jc w:val="both"/>
+        <w:rPr>
+          <w:rFonts w:ascii="Times New Roman" w:hAnsi="Times New Roman" w:cs="Times New Roman"/>
+          <w:sz w:val="26"/>
+          <w:szCs w:val="26"/>
+        </w:rPr>
+      </w:pPr>
+      <w:r>
+        <w:rPr>
+          <w:rFonts w:ascii="Times New Roman" w:hAnsi="Times New Roman" w:cs="Times New Roman"/>
+          <w:sz w:val="26"/>
+          <w:szCs w:val="26"/>
+        </w:rPr>
+        <w:t xml:space="preserve">Bảng hiển thị các khách hàng với các cột: Tên khách hàng, Email, Số điện thoại, Trạng thái. </w:t>
+      </w:r>
+    </w:p>
+    <w:p>
+      <w:pPr>
+        <w:pStyle w:val="ListParagraph"/>
+        <w:numPr>
+          <w:ilvl w:val="2"/>
+          <w:numId w:val="9"/>
+        </w:numPr>
+        <w:spacing w:line="360" w:lineRule="auto"/>
+        <w:ind w:left="1560"/>
+        <w:jc w:val="both"/>
+        <w:rPr>
+          <w:rFonts w:ascii="Times New Roman" w:hAnsi="Times New Roman" w:cs="Times New Roman"/>
+          <w:sz w:val="26"/>
+          <w:szCs w:val="26"/>
+        </w:rPr>
+      </w:pPr>
+      <w:r>
+        <w:rPr>
+          <w:rFonts w:ascii="Times New Roman" w:hAnsi="Times New Roman" w:cs="Times New Roman"/>
+          <w:sz w:val="26"/>
+          <w:szCs w:val="26"/>
+        </w:rPr>
+        <w:t>Form thêm/sửa khách hàng</w:t>
+      </w:r>
+      <w:r>
+        <w:rPr>
+          <w:rFonts w:ascii="Times New Roman" w:hAnsi="Times New Roman" w:cs="Times New Roman"/>
+          <w:sz w:val="26"/>
+          <w:szCs w:val="26"/>
+        </w:rPr>
+        <w:t xml:space="preserve"> </w:t>
+      </w:r>
+      <w:r>
+        <w:rPr>
+          <w:rFonts w:ascii="Times New Roman" w:hAnsi="Times New Roman" w:cs="Times New Roman"/>
+          <w:sz w:val="26"/>
+          <w:szCs w:val="26"/>
+        </w:rPr>
+        <w:t>hiển thị các trường thông tin</w:t>
+      </w:r>
+      <w:r>
+        <w:rPr>
+          <w:rFonts w:ascii="Times New Roman" w:hAnsi="Times New Roman" w:cs="Times New Roman"/>
+          <w:sz w:val="26"/>
+          <w:szCs w:val="26"/>
+        </w:rPr>
+        <w:t>:</w:t>
+      </w:r>
+      <w:r>
+        <w:rPr>
+          <w:rFonts w:ascii="Times New Roman" w:hAnsi="Times New Roman" w:cs="Times New Roman"/>
+          <w:sz w:val="26"/>
+          <w:szCs w:val="26"/>
+        </w:rPr>
+        <w:t xml:space="preserve"> </w:t>
+      </w:r>
+      <w:r>
+        <w:rPr>
+          <w:rFonts w:ascii="Times New Roman" w:hAnsi="Times New Roman" w:cs="Times New Roman"/>
+          <w:sz w:val="26"/>
+          <w:szCs w:val="26"/>
+        </w:rPr>
+        <w:t xml:space="preserve">Tên khách hàng, Email, Số điện thoại, Trạng thái (Chọn: Đang hoạt động, Không hoạt động). </w:t>
+      </w:r>
+    </w:p>
+    <w:p>
+      <w:pPr>
+        <w:pStyle w:val="ListParagraph"/>
+        <w:numPr>
+          <w:ilvl w:val="2"/>
+          <w:numId w:val="9"/>
+        </w:numPr>
+        <w:spacing w:line="360" w:lineRule="auto"/>
+        <w:ind w:left="1560"/>
+        <w:jc w:val="both"/>
+        <w:rPr>
+          <w:rFonts w:ascii="Times New Roman" w:hAnsi="Times New Roman" w:cs="Times New Roman"/>
+          <w:sz w:val="26"/>
+          <w:szCs w:val="26"/>
+        </w:rPr>
+      </w:pPr>
+      <w:r>
+        <w:rPr>
+          <w:rFonts w:ascii="Times New Roman" w:hAnsi="Times New Roman" w:cs="Times New Roman"/>
+          <w:sz w:val="26"/>
+          <w:szCs w:val="26"/>
+        </w:rPr>
+        <w:t>Tìm kiếm và lọc: Bộ lọc để tìm kiế</w:t>
+      </w:r>
+      <w:r>
+        <w:rPr>
+          <w:rFonts w:ascii="Times New Roman" w:hAnsi="Times New Roman" w:cs="Times New Roman"/>
+          <w:sz w:val="26"/>
+          <w:szCs w:val="26"/>
+        </w:rPr>
+        <w:t>m khách hàng theo Tên</w:t>
+      </w:r>
+      <w:r>
+        <w:rPr>
+          <w:rFonts w:ascii="Times New Roman" w:hAnsi="Times New Roman" w:cs="Times New Roman"/>
+          <w:sz w:val="26"/>
+          <w:szCs w:val="26"/>
+        </w:rPr>
+        <w:t xml:space="preserve">. </w:t>
+      </w:r>
+    </w:p>
+    <w:p>
+      <w:pPr>
+        <w:pStyle w:val="ListParagraph"/>
+        <w:numPr>
+          <w:ilvl w:val="2"/>
+          <w:numId w:val="9"/>
+        </w:numPr>
+        <w:spacing w:line="360" w:lineRule="auto"/>
+        <w:ind w:left="1560"/>
+        <w:jc w:val="both"/>
+        <w:rPr>
+          <w:rFonts w:ascii="Times New Roman" w:hAnsi="Times New Roman" w:cs="Times New Roman"/>
+          <w:sz w:val="26"/>
+          <w:szCs w:val="26"/>
+        </w:rPr>
+      </w:pPr>
+      <w:r>
+        <w:rPr>
+          <w:rFonts w:ascii="Times New Roman" w:hAnsi="Times New Roman" w:cs="Times New Roman"/>
+          <w:sz w:val="26"/>
+          <w:szCs w:val="26"/>
+        </w:rPr>
         <w:t xml:space="preserve">Nút chức năng: </w:t>
       </w:r>
     </w:p>
@@ -11558,7 +12207,125 @@
           <w:sz w:val="26"/>
           <w:szCs w:val="26"/>
         </w:rPr>
+        <w:lastRenderedPageBreak/>
         <w:t>Xóa khách hàng: Xóa khách hàng đã chọn.</w:t>
+      </w:r>
+    </w:p>
+    <w:p>
+      <w:pPr>
+        <w:keepNext/>
+        <w:spacing w:line="360" w:lineRule="auto"/>
+        <w:jc w:val="center"/>
+      </w:pPr>
+      <w:r>
+        <w:rPr>
+          <w:rFonts w:ascii="Times New Roman" w:hAnsi="Times New Roman" w:cs="Times New Roman"/>
+          <w:sz w:val="26"/>
+          <w:szCs w:val="26"/>
+        </w:rPr>
+        <w:drawing>
+          <wp:inline distT="0" distB="0" distL="0" distR="0" wp14:anchorId="7C4D8198" wp14:editId="44719702">
+            <wp:extent cx="4772025" cy="2548306"/>
+            <wp:effectExtent l="0" t="0" r="0" b="4445"/>
+            <wp:docPr id="6" name="Picture 6"/>
+            <wp:cNvGraphicFramePr>
+              <a:graphicFrameLocks xmlns:a="http://schemas.openxmlformats.org/drawingml/2006/main" noChangeAspect="1"/>
+            </wp:cNvGraphicFramePr>
+            <a:graphic xmlns:a="http://schemas.openxmlformats.org/drawingml/2006/main">
+              <a:graphicData uri="http://schemas.openxmlformats.org/drawingml/2006/picture">
+                <pic:pic xmlns:pic="http://schemas.openxmlformats.org/drawingml/2006/picture">
+                  <pic:nvPicPr>
+                    <pic:cNvPr id="1" name=""/>
+                    <pic:cNvPicPr/>
+                  </pic:nvPicPr>
+                  <pic:blipFill>
+                    <a:blip r:embed="rId24"/>
+                    <a:stretch>
+                      <a:fillRect/>
+                    </a:stretch>
+                  </pic:blipFill>
+                  <pic:spPr>
+                    <a:xfrm>
+                      <a:off x="0" y="0"/>
+                      <a:ext cx="4808160" cy="2567602"/>
+                    </a:xfrm>
+                    <a:prstGeom prst="rect">
+                      <a:avLst/>
+                    </a:prstGeom>
+                  </pic:spPr>
+                </pic:pic>
+              </a:graphicData>
+            </a:graphic>
+          </wp:inline>
+        </w:drawing>
+      </w:r>
+    </w:p>
+    <w:p>
+      <w:pPr>
+        <w:pStyle w:val="Caption"/>
+        <w:jc w:val="center"/>
+        <w:rPr>
+          <w:rFonts w:ascii="Times New Roman" w:hAnsi="Times New Roman" w:cs="Times New Roman"/>
+          <w:sz w:val="20"/>
+          <w:szCs w:val="20"/>
+        </w:rPr>
+      </w:pPr>
+      <w:r>
+        <w:rPr>
+          <w:rFonts w:ascii="Times New Roman" w:hAnsi="Times New Roman" w:cs="Times New Roman"/>
+          <w:sz w:val="20"/>
+          <w:szCs w:val="20"/>
+        </w:rPr>
+        <w:t xml:space="preserve">Ảnh </w:t>
+      </w:r>
+      <w:r>
+        <w:rPr>
+          <w:rFonts w:ascii="Times New Roman" w:hAnsi="Times New Roman" w:cs="Times New Roman"/>
+          <w:sz w:val="20"/>
+          <w:szCs w:val="20"/>
+        </w:rPr>
+        <w:fldChar w:fldCharType="begin"/>
+      </w:r>
+      <w:r>
+        <w:rPr>
+          <w:rFonts w:ascii="Times New Roman" w:hAnsi="Times New Roman" w:cs="Times New Roman"/>
+          <w:sz w:val="20"/>
+          <w:szCs w:val="20"/>
+        </w:rPr>
+        <w:instrText xml:space="preserve"> SEQ Ảnh \* ARABIC </w:instrText>
+      </w:r>
+      <w:r>
+        <w:rPr>
+          <w:rFonts w:ascii="Times New Roman" w:hAnsi="Times New Roman" w:cs="Times New Roman"/>
+          <w:sz w:val="20"/>
+          <w:szCs w:val="20"/>
+        </w:rPr>
+        <w:fldChar w:fldCharType="separate"/>
+      </w:r>
+      <w:r>
+        <w:rPr>
+          <w:rFonts w:ascii="Times New Roman" w:hAnsi="Times New Roman" w:cs="Times New Roman"/>
+          <w:noProof/>
+          <w:sz w:val="20"/>
+          <w:szCs w:val="20"/>
+        </w:rPr>
+        <w:t>4</w:t>
+      </w:r>
+      <w:r>
+        <w:rPr>
+          <w:rFonts w:ascii="Times New Roman" w:hAnsi="Times New Roman" w:cs="Times New Roman"/>
+          <w:sz w:val="20"/>
+          <w:szCs w:val="20"/>
+        </w:rPr>
+        <w:fldChar w:fldCharType="end"/>
+      </w:r>
+      <w:r>
+        <w:rPr>
+          <w:rFonts w:ascii="Times New Roman" w:hAnsi="Times New Roman" w:cs="Times New Roman"/>
+          <w:sz w:val="20"/>
+          <w:szCs w:val="20"/>
+        </w:rPr>
+        <w:t>: Giao diện quản lý khách hàng</w:t>
       </w:r>
     </w:p>
     <w:p>
@@ -11778,6 +12545,123 @@
     </w:p>
     <w:p>
       <w:pPr>
+        <w:keepNext/>
+        <w:spacing w:line="360" w:lineRule="auto"/>
+        <w:jc w:val="center"/>
+      </w:pPr>
+      <w:r>
+        <w:rPr>
+          <w:rFonts w:ascii="Times New Roman" w:hAnsi="Times New Roman" w:cs="Times New Roman"/>
+          <w:sz w:val="26"/>
+          <w:szCs w:val="26"/>
+        </w:rPr>
+        <w:drawing>
+          <wp:inline distT="0" distB="0" distL="0" distR="0" wp14:anchorId="6D668226" wp14:editId="109BD8C1">
+            <wp:extent cx="4638675" cy="2449482"/>
+            <wp:effectExtent l="0" t="0" r="0" b="8255"/>
+            <wp:docPr id="8" name="Picture 8"/>
+            <wp:cNvGraphicFramePr>
+              <a:graphicFrameLocks xmlns:a="http://schemas.openxmlformats.org/drawingml/2006/main" noChangeAspect="1"/>
+            </wp:cNvGraphicFramePr>
+            <a:graphic xmlns:a="http://schemas.openxmlformats.org/drawingml/2006/main">
+              <a:graphicData uri="http://schemas.openxmlformats.org/drawingml/2006/picture">
+                <pic:pic xmlns:pic="http://schemas.openxmlformats.org/drawingml/2006/picture">
+                  <pic:nvPicPr>
+                    <pic:cNvPr id="1" name=""/>
+                    <pic:cNvPicPr/>
+                  </pic:nvPicPr>
+                  <pic:blipFill>
+                    <a:blip r:embed="rId25"/>
+                    <a:stretch>
+                      <a:fillRect/>
+                    </a:stretch>
+                  </pic:blipFill>
+                  <pic:spPr>
+                    <a:xfrm>
+                      <a:off x="0" y="0"/>
+                      <a:ext cx="4660073" cy="2460781"/>
+                    </a:xfrm>
+                    <a:prstGeom prst="rect">
+                      <a:avLst/>
+                    </a:prstGeom>
+                  </pic:spPr>
+                </pic:pic>
+              </a:graphicData>
+            </a:graphic>
+          </wp:inline>
+        </w:drawing>
+      </w:r>
+    </w:p>
+    <w:p>
+      <w:pPr>
+        <w:pStyle w:val="Caption"/>
+        <w:jc w:val="center"/>
+        <w:rPr>
+          <w:rFonts w:ascii="Times New Roman" w:hAnsi="Times New Roman" w:cs="Times New Roman"/>
+          <w:sz w:val="20"/>
+          <w:szCs w:val="20"/>
+        </w:rPr>
+      </w:pPr>
+      <w:r>
+        <w:rPr>
+          <w:rFonts w:ascii="Times New Roman" w:hAnsi="Times New Roman" w:cs="Times New Roman"/>
+          <w:sz w:val="20"/>
+          <w:szCs w:val="20"/>
+        </w:rPr>
+        <w:t xml:space="preserve">Ảnh </w:t>
+      </w:r>
+      <w:r>
+        <w:rPr>
+          <w:rFonts w:ascii="Times New Roman" w:hAnsi="Times New Roman" w:cs="Times New Roman"/>
+          <w:sz w:val="20"/>
+          <w:szCs w:val="20"/>
+        </w:rPr>
+        <w:fldChar w:fldCharType="begin"/>
+      </w:r>
+      <w:r>
+        <w:rPr>
+          <w:rFonts w:ascii="Times New Roman" w:hAnsi="Times New Roman" w:cs="Times New Roman"/>
+          <w:sz w:val="20"/>
+          <w:szCs w:val="20"/>
+        </w:rPr>
+        <w:instrText xml:space="preserve"> SEQ Ảnh \* ARABIC </w:instrText>
+      </w:r>
+      <w:r>
+        <w:rPr>
+          <w:rFonts w:ascii="Times New Roman" w:hAnsi="Times New Roman" w:cs="Times New Roman"/>
+          <w:sz w:val="20"/>
+          <w:szCs w:val="20"/>
+        </w:rPr>
+        <w:fldChar w:fldCharType="separate"/>
+      </w:r>
+      <w:r>
+        <w:rPr>
+          <w:rFonts w:ascii="Times New Roman" w:hAnsi="Times New Roman" w:cs="Times New Roman"/>
+          <w:noProof/>
+          <w:sz w:val="20"/>
+          <w:szCs w:val="20"/>
+        </w:rPr>
+        <w:t>5</w:t>
+      </w:r>
+      <w:r>
+        <w:rPr>
+          <w:rFonts w:ascii="Times New Roman" w:hAnsi="Times New Roman" w:cs="Times New Roman"/>
+          <w:sz w:val="20"/>
+          <w:szCs w:val="20"/>
+        </w:rPr>
+        <w:fldChar w:fldCharType="end"/>
+      </w:r>
+      <w:r>
+        <w:rPr>
+          <w:rFonts w:ascii="Times New Roman" w:hAnsi="Times New Roman" w:cs="Times New Roman"/>
+          <w:sz w:val="20"/>
+          <w:szCs w:val="20"/>
+        </w:rPr>
+        <w:t>: Giao diện quản lý sân bóng</w:t>
+      </w:r>
+    </w:p>
+    <w:p>
+      <w:pPr>
         <w:pStyle w:val="ListParagraph"/>
         <w:numPr>
           <w:ilvl w:val="0"/>
@@ -11823,6 +12707,7 @@
           <w:sz w:val="26"/>
           <w:szCs w:val="26"/>
         </w:rPr>
+        <w:lastRenderedPageBreak/>
         <w:t xml:space="preserve">Chức năng: </w:t>
       </w:r>
     </w:p>
@@ -11889,7 +12774,6 @@
           <w:sz w:val="26"/>
           <w:szCs w:val="26"/>
         </w:rPr>
-        <w:lastRenderedPageBreak/>
         <w:t xml:space="preserve">Tìm kiếm theo Sân và Ngày đặt. </w:t>
       </w:r>
     </w:p>
@@ -12270,6 +13154,125 @@
     <w:p>
       <w:pPr>
         <w:pStyle w:val="ListParagraph"/>
+        <w:keepNext/>
+        <w:spacing w:line="360" w:lineRule="auto"/>
+        <w:ind w:left="0"/>
+        <w:jc w:val="center"/>
+      </w:pPr>
+      <w:r>
+        <w:rPr>
+          <w:rFonts w:ascii="Times New Roman" w:hAnsi="Times New Roman" w:cs="Times New Roman"/>
+          <w:sz w:val="26"/>
+          <w:szCs w:val="26"/>
+        </w:rPr>
+        <w:drawing>
+          <wp:inline distT="0" distB="0" distL="0" distR="0" wp14:anchorId="09377366" wp14:editId="2F52BF43">
+            <wp:extent cx="4819425" cy="2545991"/>
+            <wp:effectExtent l="0" t="0" r="635" b="6985"/>
+            <wp:docPr id="9" name="Picture 9"/>
+            <wp:cNvGraphicFramePr>
+              <a:graphicFrameLocks xmlns:a="http://schemas.openxmlformats.org/drawingml/2006/main" noChangeAspect="1"/>
+            </wp:cNvGraphicFramePr>
+            <a:graphic xmlns:a="http://schemas.openxmlformats.org/drawingml/2006/main">
+              <a:graphicData uri="http://schemas.openxmlformats.org/drawingml/2006/picture">
+                <pic:pic xmlns:pic="http://schemas.openxmlformats.org/drawingml/2006/picture">
+                  <pic:nvPicPr>
+                    <pic:cNvPr id="1" name=""/>
+                    <pic:cNvPicPr/>
+                  </pic:nvPicPr>
+                  <pic:blipFill>
+                    <a:blip r:embed="rId26"/>
+                    <a:stretch>
+                      <a:fillRect/>
+                    </a:stretch>
+                  </pic:blipFill>
+                  <pic:spPr>
+                    <a:xfrm>
+                      <a:off x="0" y="0"/>
+                      <a:ext cx="4838169" cy="2555893"/>
+                    </a:xfrm>
+                    <a:prstGeom prst="rect">
+                      <a:avLst/>
+                    </a:prstGeom>
+                  </pic:spPr>
+                </pic:pic>
+              </a:graphicData>
+            </a:graphic>
+          </wp:inline>
+        </w:drawing>
+      </w:r>
+    </w:p>
+    <w:p>
+      <w:pPr>
+        <w:pStyle w:val="Caption"/>
+        <w:jc w:val="center"/>
+        <w:rPr>
+          <w:rFonts w:ascii="Times New Roman" w:hAnsi="Times New Roman" w:cs="Times New Roman"/>
+          <w:sz w:val="20"/>
+          <w:szCs w:val="20"/>
+        </w:rPr>
+      </w:pPr>
+      <w:r>
+        <w:rPr>
+          <w:rFonts w:ascii="Times New Roman" w:hAnsi="Times New Roman" w:cs="Times New Roman"/>
+          <w:sz w:val="20"/>
+          <w:szCs w:val="20"/>
+        </w:rPr>
+        <w:t xml:space="preserve">Ảnh </w:t>
+      </w:r>
+      <w:r>
+        <w:rPr>
+          <w:rFonts w:ascii="Times New Roman" w:hAnsi="Times New Roman" w:cs="Times New Roman"/>
+          <w:sz w:val="20"/>
+          <w:szCs w:val="20"/>
+        </w:rPr>
+        <w:fldChar w:fldCharType="begin"/>
+      </w:r>
+      <w:r>
+        <w:rPr>
+          <w:rFonts w:ascii="Times New Roman" w:hAnsi="Times New Roman" w:cs="Times New Roman"/>
+          <w:sz w:val="20"/>
+          <w:szCs w:val="20"/>
+        </w:rPr>
+        <w:instrText xml:space="preserve"> SEQ Ảnh \* ARABIC </w:instrText>
+      </w:r>
+      <w:r>
+        <w:rPr>
+          <w:rFonts w:ascii="Times New Roman" w:hAnsi="Times New Roman" w:cs="Times New Roman"/>
+          <w:sz w:val="20"/>
+          <w:szCs w:val="20"/>
+        </w:rPr>
+        <w:fldChar w:fldCharType="separate"/>
+      </w:r>
+      <w:r>
+        <w:rPr>
+          <w:rFonts w:ascii="Times New Roman" w:hAnsi="Times New Roman" w:cs="Times New Roman"/>
+          <w:noProof/>
+          <w:sz w:val="20"/>
+          <w:szCs w:val="20"/>
+        </w:rPr>
+        <w:t>6</w:t>
+      </w:r>
+      <w:r>
+        <w:rPr>
+          <w:rFonts w:ascii="Times New Roman" w:hAnsi="Times New Roman" w:cs="Times New Roman"/>
+          <w:sz w:val="20"/>
+          <w:szCs w:val="20"/>
+        </w:rPr>
+        <w:fldChar w:fldCharType="end"/>
+      </w:r>
+      <w:r>
+        <w:rPr>
+          <w:rFonts w:ascii="Times New Roman" w:hAnsi="Times New Roman" w:cs="Times New Roman"/>
+          <w:sz w:val="20"/>
+          <w:szCs w:val="20"/>
+        </w:rPr>
+        <w:t>: Giao diện quản lý đặt sân</w:t>
+      </w:r>
+    </w:p>
+    <w:p>
+      <w:pPr>
+        <w:pStyle w:val="ListParagraph"/>
         <w:numPr>
           <w:ilvl w:val="0"/>
           <w:numId w:val="9"/>
@@ -12436,6 +13439,7 @@
           <w:sz w:val="26"/>
           <w:szCs w:val="26"/>
         </w:rPr>
+        <w:lastRenderedPageBreak/>
         <w:t>Bảng Danh sách hóa đơn</w:t>
       </w:r>
       <w:r>
@@ -12555,6 +13559,122 @@
     </w:p>
     <w:p>
       <w:pPr>
+        <w:keepNext/>
+        <w:spacing w:line="360" w:lineRule="auto"/>
+        <w:jc w:val="center"/>
+      </w:pPr>
+      <w:r>
+        <w:rPr>
+          <w:rFonts w:ascii="Times New Roman" w:hAnsi="Times New Roman" w:cs="Times New Roman"/>
+          <w:sz w:val="26"/>
+          <w:szCs w:val="26"/>
+        </w:rPr>
+        <w:drawing>
+          <wp:inline distT="0" distB="0" distL="0" distR="0" wp14:anchorId="1BE0A925" wp14:editId="14C5AD5C">
+            <wp:extent cx="4907627" cy="2607734"/>
+            <wp:effectExtent l="0" t="0" r="7620" b="2540"/>
+            <wp:docPr id="10" name="Picture 10"/>
+            <wp:cNvGraphicFramePr>
+              <a:graphicFrameLocks xmlns:a="http://schemas.openxmlformats.org/drawingml/2006/main" noChangeAspect="1"/>
+            </wp:cNvGraphicFramePr>
+            <a:graphic xmlns:a="http://schemas.openxmlformats.org/drawingml/2006/main">
+              <a:graphicData uri="http://schemas.openxmlformats.org/drawingml/2006/picture">
+                <pic:pic xmlns:pic="http://schemas.openxmlformats.org/drawingml/2006/picture">
+                  <pic:nvPicPr>
+                    <pic:cNvPr id="1" name=""/>
+                    <pic:cNvPicPr/>
+                  </pic:nvPicPr>
+                  <pic:blipFill>
+                    <a:blip r:embed="rId27"/>
+                    <a:stretch>
+                      <a:fillRect/>
+                    </a:stretch>
+                  </pic:blipFill>
+                  <pic:spPr>
+                    <a:xfrm>
+                      <a:off x="0" y="0"/>
+                      <a:ext cx="4951337" cy="2630960"/>
+                    </a:xfrm>
+                    <a:prstGeom prst="rect">
+                      <a:avLst/>
+                    </a:prstGeom>
+                  </pic:spPr>
+                </pic:pic>
+              </a:graphicData>
+            </a:graphic>
+          </wp:inline>
+        </w:drawing>
+      </w:r>
+    </w:p>
+    <w:p>
+      <w:pPr>
+        <w:pStyle w:val="Caption"/>
+        <w:jc w:val="center"/>
+        <w:rPr>
+          <w:rFonts w:ascii="Times New Roman" w:hAnsi="Times New Roman" w:cs="Times New Roman"/>
+          <w:sz w:val="20"/>
+          <w:szCs w:val="20"/>
+        </w:rPr>
+      </w:pPr>
+      <w:r>
+        <w:rPr>
+          <w:rFonts w:ascii="Times New Roman" w:hAnsi="Times New Roman" w:cs="Times New Roman"/>
+          <w:sz w:val="20"/>
+          <w:szCs w:val="20"/>
+        </w:rPr>
+        <w:t xml:space="preserve">Ảnh </w:t>
+      </w:r>
+      <w:r>
+        <w:rPr>
+          <w:rFonts w:ascii="Times New Roman" w:hAnsi="Times New Roman" w:cs="Times New Roman"/>
+          <w:sz w:val="20"/>
+          <w:szCs w:val="20"/>
+        </w:rPr>
+        <w:fldChar w:fldCharType="begin"/>
+      </w:r>
+      <w:r>
+        <w:rPr>
+          <w:rFonts w:ascii="Times New Roman" w:hAnsi="Times New Roman" w:cs="Times New Roman"/>
+          <w:sz w:val="20"/>
+          <w:szCs w:val="20"/>
+        </w:rPr>
+        <w:instrText xml:space="preserve"> SEQ Ảnh \* ARABIC </w:instrText>
+      </w:r>
+      <w:r>
+        <w:rPr>
+          <w:rFonts w:ascii="Times New Roman" w:hAnsi="Times New Roman" w:cs="Times New Roman"/>
+          <w:sz w:val="20"/>
+          <w:szCs w:val="20"/>
+        </w:rPr>
+        <w:fldChar w:fldCharType="separate"/>
+      </w:r>
+      <w:r>
+        <w:rPr>
+          <w:rFonts w:ascii="Times New Roman" w:hAnsi="Times New Roman" w:cs="Times New Roman"/>
+          <w:sz w:val="20"/>
+          <w:szCs w:val="20"/>
+        </w:rPr>
+        <w:t>7</w:t>
+      </w:r>
+      <w:r>
+        <w:rPr>
+          <w:rFonts w:ascii="Times New Roman" w:hAnsi="Times New Roman" w:cs="Times New Roman"/>
+          <w:sz w:val="20"/>
+          <w:szCs w:val="20"/>
+        </w:rPr>
+        <w:fldChar w:fldCharType="end"/>
+      </w:r>
+      <w:r>
+        <w:rPr>
+          <w:rFonts w:ascii="Times New Roman" w:hAnsi="Times New Roman" w:cs="Times New Roman"/>
+          <w:sz w:val="20"/>
+          <w:szCs w:val="20"/>
+        </w:rPr>
+        <w:t>: Giao diện quản lý hóa đơn</w:t>
+      </w:r>
+    </w:p>
+    <w:p>
+      <w:pPr>
         <w:pStyle w:val="ListParagraph"/>
         <w:numPr>
           <w:ilvl w:val="0"/>
@@ -12777,6 +13897,125 @@
     </w:p>
     <w:p>
       <w:pPr>
+        <w:keepNext/>
+        <w:spacing w:line="360" w:lineRule="auto"/>
+        <w:jc w:val="center"/>
+      </w:pPr>
+      <w:r>
+        <w:rPr>
+          <w:rFonts w:ascii="Times New Roman" w:hAnsi="Times New Roman" w:cs="Times New Roman"/>
+          <w:sz w:val="26"/>
+          <w:szCs w:val="26"/>
+        </w:rPr>
+        <w:lastRenderedPageBreak/>
+        <w:drawing>
+          <wp:inline distT="0" distB="0" distL="0" distR="0" wp14:anchorId="2B27FC6B" wp14:editId="380B608D">
+            <wp:extent cx="4893733" cy="2590642"/>
+            <wp:effectExtent l="0" t="0" r="2540" b="635"/>
+            <wp:docPr id="11" name="Picture 11"/>
+            <wp:cNvGraphicFramePr>
+              <a:graphicFrameLocks xmlns:a="http://schemas.openxmlformats.org/drawingml/2006/main" noChangeAspect="1"/>
+            </wp:cNvGraphicFramePr>
+            <a:graphic xmlns:a="http://schemas.openxmlformats.org/drawingml/2006/main">
+              <a:graphicData uri="http://schemas.openxmlformats.org/drawingml/2006/picture">
+                <pic:pic xmlns:pic="http://schemas.openxmlformats.org/drawingml/2006/picture">
+                  <pic:nvPicPr>
+                    <pic:cNvPr id="1" name=""/>
+                    <pic:cNvPicPr/>
+                  </pic:nvPicPr>
+                  <pic:blipFill>
+                    <a:blip r:embed="rId28"/>
+                    <a:stretch>
+                      <a:fillRect/>
+                    </a:stretch>
+                  </pic:blipFill>
+                  <pic:spPr>
+                    <a:xfrm>
+                      <a:off x="0" y="0"/>
+                      <a:ext cx="4956493" cy="2623866"/>
+                    </a:xfrm>
+                    <a:prstGeom prst="rect">
+                      <a:avLst/>
+                    </a:prstGeom>
+                  </pic:spPr>
+                </pic:pic>
+              </a:graphicData>
+            </a:graphic>
+          </wp:inline>
+        </w:drawing>
+      </w:r>
+      <w:bookmarkStart w:id="12" w:name="_GoBack"/>
+      <w:bookmarkEnd w:id="12"/>
+    </w:p>
+    <w:p>
+      <w:pPr>
+        <w:pStyle w:val="Caption"/>
+        <w:jc w:val="center"/>
+        <w:rPr>
+          <w:rFonts w:ascii="Times New Roman" w:hAnsi="Times New Roman" w:cs="Times New Roman"/>
+          <w:sz w:val="20"/>
+          <w:szCs w:val="20"/>
+        </w:rPr>
+      </w:pPr>
+      <w:r>
+        <w:rPr>
+          <w:rFonts w:ascii="Times New Roman" w:hAnsi="Times New Roman" w:cs="Times New Roman"/>
+          <w:sz w:val="20"/>
+          <w:szCs w:val="20"/>
+        </w:rPr>
+        <w:t xml:space="preserve">Ảnh </w:t>
+      </w:r>
+      <w:r>
+        <w:rPr>
+          <w:rFonts w:ascii="Times New Roman" w:hAnsi="Times New Roman" w:cs="Times New Roman"/>
+          <w:sz w:val="20"/>
+          <w:szCs w:val="20"/>
+        </w:rPr>
+        <w:fldChar w:fldCharType="begin"/>
+      </w:r>
+      <w:r>
+        <w:rPr>
+          <w:rFonts w:ascii="Times New Roman" w:hAnsi="Times New Roman" w:cs="Times New Roman"/>
+          <w:sz w:val="20"/>
+          <w:szCs w:val="20"/>
+        </w:rPr>
+        <w:instrText xml:space="preserve"> SEQ Ảnh \* ARABIC </w:instrText>
+      </w:r>
+      <w:r>
+        <w:rPr>
+          <w:rFonts w:ascii="Times New Roman" w:hAnsi="Times New Roman" w:cs="Times New Roman"/>
+          <w:sz w:val="20"/>
+          <w:szCs w:val="20"/>
+        </w:rPr>
+        <w:fldChar w:fldCharType="separate"/>
+      </w:r>
+      <w:r>
+        <w:rPr>
+          <w:rFonts w:ascii="Times New Roman" w:hAnsi="Times New Roman" w:cs="Times New Roman"/>
+          <w:sz w:val="20"/>
+          <w:szCs w:val="20"/>
+        </w:rPr>
+        <w:t>8</w:t>
+      </w:r>
+      <w:r>
+        <w:rPr>
+          <w:rFonts w:ascii="Times New Roman" w:hAnsi="Times New Roman" w:cs="Times New Roman"/>
+          <w:sz w:val="20"/>
+          <w:szCs w:val="20"/>
+        </w:rPr>
+        <w:fldChar w:fldCharType="end"/>
+      </w:r>
+      <w:r>
+        <w:rPr>
+          <w:rFonts w:ascii="Times New Roman" w:hAnsi="Times New Roman" w:cs="Times New Roman"/>
+          <w:sz w:val="20"/>
+          <w:szCs w:val="20"/>
+        </w:rPr>
+        <w:t>: Giao diện quản lý bảo trì sân</w:t>
+      </w:r>
+    </w:p>
+    <w:p>
+      <w:pPr>
         <w:pStyle w:val="ListParagraph"/>
         <w:numPr>
           <w:ilvl w:val="0"/>
@@ -12825,7 +14064,6 @@
           <w:sz w:val="26"/>
           <w:szCs w:val="26"/>
         </w:rPr>
-        <w:lastRenderedPageBreak/>
         <w:t xml:space="preserve">Đăng ký tài khoản: </w:t>
       </w:r>
     </w:p>
@@ -13031,6 +14269,18 @@
     </w:p>
     <w:p>
       <w:pPr>
+        <w:spacing w:line="360" w:lineRule="auto"/>
+        <w:ind w:left="774"/>
+        <w:jc w:val="both"/>
+        <w:rPr>
+          <w:rFonts w:ascii="Times New Roman" w:hAnsi="Times New Roman" w:cs="Times New Roman"/>
+          <w:sz w:val="26"/>
+          <w:szCs w:val="26"/>
+        </w:rPr>
+      </w:pPr>
+    </w:p>
+    <w:p>
+      <w:pPr>
         <w:pStyle w:val="ListParagraph"/>
         <w:numPr>
           <w:ilvl w:val="0"/>
@@ -13167,6 +14417,7 @@
           <w:sz w:val="26"/>
           <w:szCs w:val="26"/>
         </w:rPr>
+        <w:lastRenderedPageBreak/>
         <w:t xml:space="preserve">Sửa thông tin khách hàng: </w:t>
       </w:r>
     </w:p>
@@ -13474,7 +14725,6 @@
           <w:sz w:val="26"/>
           <w:szCs w:val="26"/>
         </w:rPr>
-        <w:lastRenderedPageBreak/>
         <w:t xml:space="preserve">Xóa sân: Người dùng có thể xóa sân khỏi danh sách. </w:t>
       </w:r>
     </w:p>
@@ -13914,6 +15164,7 @@
           <w:sz w:val="26"/>
           <w:szCs w:val="26"/>
         </w:rPr>
+        <w:lastRenderedPageBreak/>
         <w:t xml:space="preserve">Xóa lịch bảo trì: Loại bỏ thông tin bảo trì không cần thiết. </w:t>
       </w:r>
     </w:p>
@@ -14707,16 +15958,7 @@
           <w:sz w:val="24"/>
           <w:szCs w:val="24"/>
         </w:rPr>
-        <w:t xml:space="preserve">  private static</w:t>
-      </w:r>
-      <w:r>
-        <w:rPr>
-          <w:rFonts w:ascii="Courier New" w:eastAsia="Times New Roman" w:hAnsi="Courier New" w:cs="Courier New"/>
-          <w:color w:val="333333"/>
-          <w:sz w:val="24"/>
-          <w:szCs w:val="24"/>
-        </w:rPr>
-        <w:t xml:space="preserve"> final String DB_PASSWORD = "";</w:t>
+        <w:t xml:space="preserve">  private static final String DB_PASSWORD = "";</w:t>
       </w:r>
     </w:p>
     <w:p>
@@ -18190,15 +19432,7 @@
           <w:sz w:val="26"/>
           <w:szCs w:val="26"/>
         </w:rPr>
-        <w:t xml:space="preserve">Xóa </w:t>
-      </w:r>
-      <w:r>
-        <w:rPr>
-          <w:rFonts w:ascii="Times New Roman" w:hAnsi="Times New Roman" w:cs="Times New Roman"/>
-          <w:sz w:val="26"/>
-          <w:szCs w:val="26"/>
-        </w:rPr>
-        <w:t>khách hàng</w:t>
+        <w:t>Xóa khách hàng</w:t>
       </w:r>
     </w:p>
     <w:p>
@@ -23104,235 +24338,9 @@
 <file path=word/numbering.xml><?xml version="1.0" encoding="utf-8"?>
 <w:numbering xmlns:wpc="http://schemas.microsoft.com/office/word/2010/wordprocessingCanvas" xmlns:cx="http://schemas.microsoft.com/office/drawing/2014/chartex" xmlns:mc="http://schemas.openxmlformats.org/markup-compatibility/2006" xmlns:o="urn:schemas-microsoft-com:office:office" xmlns:r="http://schemas.openxmlformats.org/officeDocument/2006/relationships" xmlns:m="http://schemas.openxmlformats.org/officeDocument/2006/math" xmlns:v="urn:schemas-microsoft-com:vml" xmlns:wp14="http://schemas.microsoft.com/office/word/2010/wordprocessingDrawing" xmlns:wp="http://schemas.openxmlformats.org/drawingml/2006/wordprocessingDrawing" xmlns:w10="urn:schemas-microsoft-com:office:word" xmlns:w="http://schemas.openxmlformats.org/wordprocessingml/2006/main" xmlns:w14="http://schemas.microsoft.com/office/word/2010/wordml" xmlns:w15="http://schemas.microsoft.com/office/word/2012/wordml" xmlns:w16se="http://schemas.microsoft.com/office/word/2015/wordml/symex" xmlns:wpg="http://schemas.microsoft.com/office/word/2010/wordprocessingGroup" xmlns:wpi="http://schemas.microsoft.com/office/word/2010/wordprocessingInk" xmlns:wne="http://schemas.microsoft.com/office/word/2006/wordml" xmlns:wps="http://schemas.microsoft.com/office/word/2010/wordprocessingShape" mc:Ignorable="w14 w15 w16se wp14">
   <w:abstractNum w:abstractNumId="0" w15:restartNumberingAfterBreak="0">
-    <w:nsid w:val="034065CE"/>
-    <w:multiLevelType w:val="hybridMultilevel"/>
-    <w:tmpl w:val="A9B41212"/>
-    <w:lvl w:ilvl="0" w:tplc="0409000D">
-      <w:start w:val="1"/>
-      <w:numFmt w:val="bullet"/>
-      <w:lvlText w:val=""/>
-      <w:lvlJc w:val="left"/>
-      <w:pPr>
-        <w:ind w:left="1080" w:hanging="360"/>
-      </w:pPr>
-      <w:rPr>
-        <w:rFonts w:ascii="Wingdings" w:hAnsi="Wingdings" w:hint="default"/>
-      </w:rPr>
-    </w:lvl>
-    <w:lvl w:ilvl="1" w:tplc="04090003" w:tentative="1">
-      <w:start w:val="1"/>
-      <w:numFmt w:val="bullet"/>
-      <w:lvlText w:val="o"/>
-      <w:lvlJc w:val="left"/>
-      <w:pPr>
-        <w:ind w:left="1800" w:hanging="360"/>
-      </w:pPr>
-      <w:rPr>
-        <w:rFonts w:ascii="Courier New" w:hAnsi="Courier New" w:cs="Courier New" w:hint="default"/>
-      </w:rPr>
-    </w:lvl>
-    <w:lvl w:ilvl="2" w:tplc="04090005" w:tentative="1">
-      <w:start w:val="1"/>
-      <w:numFmt w:val="bullet"/>
-      <w:lvlText w:val=""/>
-      <w:lvlJc w:val="left"/>
-      <w:pPr>
-        <w:ind w:left="2520" w:hanging="360"/>
-      </w:pPr>
-      <w:rPr>
-        <w:rFonts w:ascii="Wingdings" w:hAnsi="Wingdings" w:hint="default"/>
-      </w:rPr>
-    </w:lvl>
-    <w:lvl w:ilvl="3" w:tplc="04090001" w:tentative="1">
-      <w:start w:val="1"/>
-      <w:numFmt w:val="bullet"/>
-      <w:lvlText w:val=""/>
-      <w:lvlJc w:val="left"/>
-      <w:pPr>
-        <w:ind w:left="3240" w:hanging="360"/>
-      </w:pPr>
-      <w:rPr>
-        <w:rFonts w:ascii="Symbol" w:hAnsi="Symbol" w:hint="default"/>
-      </w:rPr>
-    </w:lvl>
-    <w:lvl w:ilvl="4" w:tplc="04090003" w:tentative="1">
-      <w:start w:val="1"/>
-      <w:numFmt w:val="bullet"/>
-      <w:lvlText w:val="o"/>
-      <w:lvlJc w:val="left"/>
-      <w:pPr>
-        <w:ind w:left="3960" w:hanging="360"/>
-      </w:pPr>
-      <w:rPr>
-        <w:rFonts w:ascii="Courier New" w:hAnsi="Courier New" w:cs="Courier New" w:hint="default"/>
-      </w:rPr>
-    </w:lvl>
-    <w:lvl w:ilvl="5" w:tplc="04090005" w:tentative="1">
-      <w:start w:val="1"/>
-      <w:numFmt w:val="bullet"/>
-      <w:lvlText w:val=""/>
-      <w:lvlJc w:val="left"/>
-      <w:pPr>
-        <w:ind w:left="4680" w:hanging="360"/>
-      </w:pPr>
-      <w:rPr>
-        <w:rFonts w:ascii="Wingdings" w:hAnsi="Wingdings" w:hint="default"/>
-      </w:rPr>
-    </w:lvl>
-    <w:lvl w:ilvl="6" w:tplc="04090001" w:tentative="1">
-      <w:start w:val="1"/>
-      <w:numFmt w:val="bullet"/>
-      <w:lvlText w:val=""/>
-      <w:lvlJc w:val="left"/>
-      <w:pPr>
-        <w:ind w:left="5400" w:hanging="360"/>
-      </w:pPr>
-      <w:rPr>
-        <w:rFonts w:ascii="Symbol" w:hAnsi="Symbol" w:hint="default"/>
-      </w:rPr>
-    </w:lvl>
-    <w:lvl w:ilvl="7" w:tplc="04090003" w:tentative="1">
-      <w:start w:val="1"/>
-      <w:numFmt w:val="bullet"/>
-      <w:lvlText w:val="o"/>
-      <w:lvlJc w:val="left"/>
-      <w:pPr>
-        <w:ind w:left="6120" w:hanging="360"/>
-      </w:pPr>
-      <w:rPr>
-        <w:rFonts w:ascii="Courier New" w:hAnsi="Courier New" w:cs="Courier New" w:hint="default"/>
-      </w:rPr>
-    </w:lvl>
-    <w:lvl w:ilvl="8" w:tplc="04090005" w:tentative="1">
-      <w:start w:val="1"/>
-      <w:numFmt w:val="bullet"/>
-      <w:lvlText w:val=""/>
-      <w:lvlJc w:val="left"/>
-      <w:pPr>
-        <w:ind w:left="6840" w:hanging="360"/>
-      </w:pPr>
-      <w:rPr>
-        <w:rFonts w:ascii="Wingdings" w:hAnsi="Wingdings" w:hint="default"/>
-      </w:rPr>
-    </w:lvl>
-  </w:abstractNum>
-  <w:abstractNum w:abstractNumId="1" w15:restartNumberingAfterBreak="0">
-    <w:nsid w:val="03F91B65"/>
+    <w:nsid w:val="03307E95"/>
     <w:multiLevelType w:val="multilevel"/>
-    <w:tmpl w:val="482AF296"/>
-    <w:lvl w:ilvl="0">
-      <w:start w:val="1"/>
-      <w:numFmt w:val="decimal"/>
-      <w:lvlText w:val="%1."/>
-      <w:lvlJc w:val="left"/>
-      <w:pPr>
-        <w:ind w:left="360" w:hanging="360"/>
-      </w:pPr>
-      <w:rPr>
-        <w:rFonts w:hint="default"/>
-      </w:rPr>
-    </w:lvl>
-    <w:lvl w:ilvl="1">
-      <w:start w:val="1"/>
-      <w:numFmt w:val="decimal"/>
-      <w:lvlText w:val="%1.%2."/>
-      <w:lvlJc w:val="left"/>
-      <w:pPr>
-        <w:ind w:left="792" w:hanging="432"/>
-      </w:pPr>
-      <w:rPr>
-        <w:rFonts w:hint="default"/>
-      </w:rPr>
-    </w:lvl>
-    <w:lvl w:ilvl="2">
-      <w:start w:val="1"/>
-      <w:numFmt w:val="decimal"/>
-      <w:lvlText w:val="%1.%2.%3."/>
-      <w:lvlJc w:val="left"/>
-      <w:pPr>
-        <w:ind w:left="1224" w:hanging="504"/>
-      </w:pPr>
-      <w:rPr>
-        <w:rFonts w:hint="default"/>
-      </w:rPr>
-    </w:lvl>
-    <w:lvl w:ilvl="3">
-      <w:start w:val="1"/>
-      <w:numFmt w:val="decimal"/>
-      <w:lvlText w:val="%1.%2.%3.%4."/>
-      <w:lvlJc w:val="left"/>
-      <w:pPr>
-        <w:ind w:left="1728" w:hanging="648"/>
-      </w:pPr>
-      <w:rPr>
-        <w:rFonts w:hint="default"/>
-      </w:rPr>
-    </w:lvl>
-    <w:lvl w:ilvl="4">
-      <w:start w:val="1"/>
-      <w:numFmt w:val="decimal"/>
-      <w:lvlText w:val="%1.%2.%3.%4.%5."/>
-      <w:lvlJc w:val="left"/>
-      <w:pPr>
-        <w:ind w:left="2232" w:hanging="792"/>
-      </w:pPr>
-      <w:rPr>
-        <w:rFonts w:hint="default"/>
-      </w:rPr>
-    </w:lvl>
-    <w:lvl w:ilvl="5">
-      <w:start w:val="1"/>
-      <w:numFmt w:val="decimal"/>
-      <w:lvlText w:val="%1.%2.%3.%4.%5.%6."/>
-      <w:lvlJc w:val="left"/>
-      <w:pPr>
-        <w:ind w:left="2736" w:hanging="936"/>
-      </w:pPr>
-      <w:rPr>
-        <w:rFonts w:hint="default"/>
-      </w:rPr>
-    </w:lvl>
-    <w:lvl w:ilvl="6">
-      <w:start w:val="1"/>
-      <w:numFmt w:val="decimal"/>
-      <w:lvlText w:val="%1.%2.%3.%4.%5.%6.%7."/>
-      <w:lvlJc w:val="left"/>
-      <w:pPr>
-        <w:ind w:left="3240" w:hanging="1080"/>
-      </w:pPr>
-      <w:rPr>
-        <w:rFonts w:hint="default"/>
-      </w:rPr>
-    </w:lvl>
-    <w:lvl w:ilvl="7">
-      <w:start w:val="1"/>
-      <w:numFmt w:val="decimal"/>
-      <w:lvlText w:val="%1.%2.%3.%4.%5.%6.%7.%8."/>
-      <w:lvlJc w:val="left"/>
-      <w:pPr>
-        <w:ind w:left="3744" w:hanging="1224"/>
-      </w:pPr>
-      <w:rPr>
-        <w:rFonts w:hint="default"/>
-      </w:rPr>
-    </w:lvl>
-    <w:lvl w:ilvl="8">
-      <w:start w:val="1"/>
-      <w:numFmt w:val="decimal"/>
-      <w:lvlText w:val="%1.%2.%3.%4.%5.%6.%7.%8.%9."/>
-      <w:lvlJc w:val="left"/>
-      <w:pPr>
-        <w:ind w:left="4320" w:hanging="1440"/>
-      </w:pPr>
-      <w:rPr>
-        <w:rFonts w:hint="default"/>
-      </w:rPr>
-    </w:lvl>
-  </w:abstractNum>
-  <w:abstractNum w:abstractNumId="2" w15:restartNumberingAfterBreak="0">
-    <w:nsid w:val="0B2363B4"/>
-    <w:multiLevelType w:val="multilevel"/>
-    <w:tmpl w:val="8248767A"/>
+    <w:tmpl w:val="CB784AD2"/>
     <w:lvl w:ilvl="0">
       <w:start w:val="1"/>
       <w:numFmt w:val="bullet"/>
@@ -23478,28 +24486,29 @@
       </w:rPr>
     </w:lvl>
   </w:abstractNum>
-  <w:abstractNum w:abstractNumId="3" w15:restartNumberingAfterBreak="0">
-    <w:nsid w:val="16317A44"/>
+  <w:abstractNum w:abstractNumId="1" w15:restartNumberingAfterBreak="0">
+    <w:nsid w:val="034065CE"/>
     <w:multiLevelType w:val="hybridMultilevel"/>
-    <w:tmpl w:val="876CC720"/>
-    <w:lvl w:ilvl="0" w:tplc="135063A6">
+    <w:tmpl w:val="A9B41212"/>
+    <w:lvl w:ilvl="0" w:tplc="0409000D">
+      <w:start w:val="1"/>
       <w:numFmt w:val="bullet"/>
-      <w:lvlText w:val="-"/>
+      <w:lvlText w:val=""/>
       <w:lvlJc w:val="left"/>
       <w:pPr>
-        <w:ind w:left="720" w:hanging="360"/>
+        <w:ind w:left="1080" w:hanging="360"/>
       </w:pPr>
       <w:rPr>
-        <w:rFonts w:ascii="Times New Roman" w:eastAsia="Times New Roman" w:hAnsi="Times New Roman" w:cs="Times New Roman" w:hint="default"/>
+        <w:rFonts w:ascii="Wingdings" w:hAnsi="Wingdings" w:hint="default"/>
       </w:rPr>
     </w:lvl>
-    <w:lvl w:ilvl="1" w:tplc="04090003">
+    <w:lvl w:ilvl="1" w:tplc="04090003" w:tentative="1">
       <w:start w:val="1"/>
       <w:numFmt w:val="bullet"/>
       <w:lvlText w:val="o"/>
       <w:lvlJc w:val="left"/>
       <w:pPr>
-        <w:ind w:left="1440" w:hanging="360"/>
+        <w:ind w:left="1800" w:hanging="360"/>
       </w:pPr>
       <w:rPr>
         <w:rFonts w:ascii="Courier New" w:hAnsi="Courier New" w:cs="Courier New" w:hint="default"/>
@@ -23511,7 +24520,7 @@
       <w:lvlText w:val=""/>
       <w:lvlJc w:val="left"/>
       <w:pPr>
-        <w:ind w:left="2160" w:hanging="360"/>
+        <w:ind w:left="2520" w:hanging="360"/>
       </w:pPr>
       <w:rPr>
         <w:rFonts w:ascii="Wingdings" w:hAnsi="Wingdings" w:hint="default"/>
@@ -23523,7 +24532,7 @@
       <w:lvlText w:val=""/>
       <w:lvlJc w:val="left"/>
       <w:pPr>
-        <w:ind w:left="2880" w:hanging="360"/>
+        <w:ind w:left="3240" w:hanging="360"/>
       </w:pPr>
       <w:rPr>
         <w:rFonts w:ascii="Symbol" w:hAnsi="Symbol" w:hint="default"/>
@@ -23535,7 +24544,7 @@
       <w:lvlText w:val="o"/>
       <w:lvlJc w:val="left"/>
       <w:pPr>
-        <w:ind w:left="3600" w:hanging="360"/>
+        <w:ind w:left="3960" w:hanging="360"/>
       </w:pPr>
       <w:rPr>
         <w:rFonts w:ascii="Courier New" w:hAnsi="Courier New" w:cs="Courier New" w:hint="default"/>
@@ -23547,7 +24556,7 @@
       <w:lvlText w:val=""/>
       <w:lvlJc w:val="left"/>
       <w:pPr>
-        <w:ind w:left="4320" w:hanging="360"/>
+        <w:ind w:left="4680" w:hanging="360"/>
       </w:pPr>
       <w:rPr>
         <w:rFonts w:ascii="Wingdings" w:hAnsi="Wingdings" w:hint="default"/>
@@ -23559,7 +24568,7 @@
       <w:lvlText w:val=""/>
       <w:lvlJc w:val="left"/>
       <w:pPr>
-        <w:ind w:left="5040" w:hanging="360"/>
+        <w:ind w:left="5400" w:hanging="360"/>
       </w:pPr>
       <w:rPr>
         <w:rFonts w:ascii="Symbol" w:hAnsi="Symbol" w:hint="default"/>
@@ -23571,7 +24580,7 @@
       <w:lvlText w:val="o"/>
       <w:lvlJc w:val="left"/>
       <w:pPr>
-        <w:ind w:left="5760" w:hanging="360"/>
+        <w:ind w:left="6120" w:hanging="360"/>
       </w:pPr>
       <w:rPr>
         <w:rFonts w:ascii="Courier New" w:hAnsi="Courier New" w:cs="Courier New" w:hint="default"/>
@@ -23583,215 +24592,17 @@
       <w:lvlText w:val=""/>
       <w:lvlJc w:val="left"/>
       <w:pPr>
-        <w:ind w:left="6480" w:hanging="360"/>
+        <w:ind w:left="6840" w:hanging="360"/>
       </w:pPr>
       <w:rPr>
         <w:rFonts w:ascii="Wingdings" w:hAnsi="Wingdings" w:hint="default"/>
       </w:rPr>
     </w:lvl>
   </w:abstractNum>
-  <w:abstractNum w:abstractNumId="4" w15:restartNumberingAfterBreak="0">
-    <w:nsid w:val="16B66A04"/>
-    <w:multiLevelType w:val="hybridMultilevel"/>
-    <w:tmpl w:val="CD48E170"/>
-    <w:lvl w:ilvl="0" w:tplc="04090013">
-      <w:start w:val="1"/>
-      <w:numFmt w:val="upperRoman"/>
-      <w:lvlText w:val="%1."/>
-      <w:lvlJc w:val="right"/>
-      <w:pPr>
-        <w:ind w:left="720" w:hanging="360"/>
-      </w:pPr>
-    </w:lvl>
-    <w:lvl w:ilvl="1" w:tplc="04090019">
-      <w:start w:val="1"/>
-      <w:numFmt w:val="lowerLetter"/>
-      <w:lvlText w:val="%2."/>
-      <w:lvlJc w:val="left"/>
-      <w:pPr>
-        <w:ind w:left="1440" w:hanging="360"/>
-      </w:pPr>
-    </w:lvl>
-    <w:lvl w:ilvl="2" w:tplc="0409001B" w:tentative="1">
-      <w:start w:val="1"/>
-      <w:numFmt w:val="lowerRoman"/>
-      <w:lvlText w:val="%3."/>
-      <w:lvlJc w:val="right"/>
-      <w:pPr>
-        <w:ind w:left="2160" w:hanging="180"/>
-      </w:pPr>
-    </w:lvl>
-    <w:lvl w:ilvl="3" w:tplc="0409000F" w:tentative="1">
-      <w:start w:val="1"/>
-      <w:numFmt w:val="decimal"/>
-      <w:lvlText w:val="%4."/>
-      <w:lvlJc w:val="left"/>
-      <w:pPr>
-        <w:ind w:left="2880" w:hanging="360"/>
-      </w:pPr>
-    </w:lvl>
-    <w:lvl w:ilvl="4" w:tplc="04090019" w:tentative="1">
-      <w:start w:val="1"/>
-      <w:numFmt w:val="lowerLetter"/>
-      <w:lvlText w:val="%5."/>
-      <w:lvlJc w:val="left"/>
-      <w:pPr>
-        <w:ind w:left="3600" w:hanging="360"/>
-      </w:pPr>
-    </w:lvl>
-    <w:lvl w:ilvl="5" w:tplc="0409001B" w:tentative="1">
-      <w:start w:val="1"/>
-      <w:numFmt w:val="lowerRoman"/>
-      <w:lvlText w:val="%6."/>
-      <w:lvlJc w:val="right"/>
-      <w:pPr>
-        <w:ind w:left="4320" w:hanging="180"/>
-      </w:pPr>
-    </w:lvl>
-    <w:lvl w:ilvl="6" w:tplc="0409000F" w:tentative="1">
-      <w:start w:val="1"/>
-      <w:numFmt w:val="decimal"/>
-      <w:lvlText w:val="%7."/>
-      <w:lvlJc w:val="left"/>
-      <w:pPr>
-        <w:ind w:left="5040" w:hanging="360"/>
-      </w:pPr>
-    </w:lvl>
-    <w:lvl w:ilvl="7" w:tplc="04090019" w:tentative="1">
-      <w:start w:val="1"/>
-      <w:numFmt w:val="lowerLetter"/>
-      <w:lvlText w:val="%8."/>
-      <w:lvlJc w:val="left"/>
-      <w:pPr>
-        <w:ind w:left="5760" w:hanging="360"/>
-      </w:pPr>
-    </w:lvl>
-    <w:lvl w:ilvl="8" w:tplc="0409001B" w:tentative="1">
-      <w:start w:val="1"/>
-      <w:numFmt w:val="lowerRoman"/>
-      <w:lvlText w:val="%9."/>
-      <w:lvlJc w:val="right"/>
-      <w:pPr>
-        <w:ind w:left="6480" w:hanging="180"/>
-      </w:pPr>
-    </w:lvl>
-  </w:abstractNum>
-  <w:abstractNum w:abstractNumId="5" w15:restartNumberingAfterBreak="0">
-    <w:nsid w:val="2185263D"/>
-    <w:multiLevelType w:val="hybridMultilevel"/>
-    <w:tmpl w:val="433A983E"/>
-    <w:lvl w:ilvl="0" w:tplc="135063A6">
-      <w:numFmt w:val="bullet"/>
-      <w:lvlText w:val="-"/>
-      <w:lvlJc w:val="left"/>
-      <w:pPr>
-        <w:ind w:left="1080" w:hanging="360"/>
-      </w:pPr>
-      <w:rPr>
-        <w:rFonts w:ascii="Times New Roman" w:eastAsia="Times New Roman" w:hAnsi="Times New Roman" w:cs="Times New Roman" w:hint="default"/>
-      </w:rPr>
-    </w:lvl>
-    <w:lvl w:ilvl="1" w:tplc="04090003">
-      <w:start w:val="1"/>
-      <w:numFmt w:val="bullet"/>
-      <w:lvlText w:val="o"/>
-      <w:lvlJc w:val="left"/>
-      <w:pPr>
-        <w:ind w:left="1800" w:hanging="360"/>
-      </w:pPr>
-      <w:rPr>
-        <w:rFonts w:ascii="Courier New" w:hAnsi="Courier New" w:cs="Courier New" w:hint="default"/>
-      </w:rPr>
-    </w:lvl>
-    <w:lvl w:ilvl="2" w:tplc="04090005" w:tentative="1">
-      <w:start w:val="1"/>
-      <w:numFmt w:val="bullet"/>
-      <w:lvlText w:val=""/>
-      <w:lvlJc w:val="left"/>
-      <w:pPr>
-        <w:ind w:left="2520" w:hanging="360"/>
-      </w:pPr>
-      <w:rPr>
-        <w:rFonts w:ascii="Wingdings" w:hAnsi="Wingdings" w:hint="default"/>
-      </w:rPr>
-    </w:lvl>
-    <w:lvl w:ilvl="3" w:tplc="04090001" w:tentative="1">
-      <w:start w:val="1"/>
-      <w:numFmt w:val="bullet"/>
-      <w:lvlText w:val=""/>
-      <w:lvlJc w:val="left"/>
-      <w:pPr>
-        <w:ind w:left="3240" w:hanging="360"/>
-      </w:pPr>
-      <w:rPr>
-        <w:rFonts w:ascii="Symbol" w:hAnsi="Symbol" w:hint="default"/>
-      </w:rPr>
-    </w:lvl>
-    <w:lvl w:ilvl="4" w:tplc="04090003" w:tentative="1">
-      <w:start w:val="1"/>
-      <w:numFmt w:val="bullet"/>
-      <w:lvlText w:val="o"/>
-      <w:lvlJc w:val="left"/>
-      <w:pPr>
-        <w:ind w:left="3960" w:hanging="360"/>
-      </w:pPr>
-      <w:rPr>
-        <w:rFonts w:ascii="Courier New" w:hAnsi="Courier New" w:cs="Courier New" w:hint="default"/>
-      </w:rPr>
-    </w:lvl>
-    <w:lvl w:ilvl="5" w:tplc="04090005" w:tentative="1">
-      <w:start w:val="1"/>
-      <w:numFmt w:val="bullet"/>
-      <w:lvlText w:val=""/>
-      <w:lvlJc w:val="left"/>
-      <w:pPr>
-        <w:ind w:left="4680" w:hanging="360"/>
-      </w:pPr>
-      <w:rPr>
-        <w:rFonts w:ascii="Wingdings" w:hAnsi="Wingdings" w:hint="default"/>
-      </w:rPr>
-    </w:lvl>
-    <w:lvl w:ilvl="6" w:tplc="04090001" w:tentative="1">
-      <w:start w:val="1"/>
-      <w:numFmt w:val="bullet"/>
-      <w:lvlText w:val=""/>
-      <w:lvlJc w:val="left"/>
-      <w:pPr>
-        <w:ind w:left="5400" w:hanging="360"/>
-      </w:pPr>
-      <w:rPr>
-        <w:rFonts w:ascii="Symbol" w:hAnsi="Symbol" w:hint="default"/>
-      </w:rPr>
-    </w:lvl>
-    <w:lvl w:ilvl="7" w:tplc="04090003" w:tentative="1">
-      <w:start w:val="1"/>
-      <w:numFmt w:val="bullet"/>
-      <w:lvlText w:val="o"/>
-      <w:lvlJc w:val="left"/>
-      <w:pPr>
-        <w:ind w:left="6120" w:hanging="360"/>
-      </w:pPr>
-      <w:rPr>
-        <w:rFonts w:ascii="Courier New" w:hAnsi="Courier New" w:cs="Courier New" w:hint="default"/>
-      </w:rPr>
-    </w:lvl>
-    <w:lvl w:ilvl="8" w:tplc="04090005" w:tentative="1">
-      <w:start w:val="1"/>
-      <w:numFmt w:val="bullet"/>
-      <w:lvlText w:val=""/>
-      <w:lvlJc w:val="left"/>
-      <w:pPr>
-        <w:ind w:left="6840" w:hanging="360"/>
-      </w:pPr>
-      <w:rPr>
-        <w:rFonts w:ascii="Wingdings" w:hAnsi="Wingdings" w:hint="default"/>
-      </w:rPr>
-    </w:lvl>
-  </w:abstractNum>
-  <w:abstractNum w:abstractNumId="6" w15:restartNumberingAfterBreak="0">
-    <w:nsid w:val="23081CF1"/>
+  <w:abstractNum w:abstractNumId="2" w15:restartNumberingAfterBreak="0">
+    <w:nsid w:val="03F91B65"/>
     <w:multiLevelType w:val="multilevel"/>
-    <w:tmpl w:val="B29CA5BA"/>
+    <w:tmpl w:val="482AF296"/>
     <w:lvl w:ilvl="0">
       <w:start w:val="1"/>
       <w:numFmt w:val="decimal"/>
@@ -23901,408 +24712,10 @@
       </w:rPr>
     </w:lvl>
   </w:abstractNum>
-  <w:abstractNum w:abstractNumId="7" w15:restartNumberingAfterBreak="0">
-    <w:nsid w:val="2BEE7ABC"/>
+  <w:abstractNum w:abstractNumId="3" w15:restartNumberingAfterBreak="0">
+    <w:nsid w:val="0B2363B4"/>
     <w:multiLevelType w:val="multilevel"/>
-    <w:tmpl w:val="0409001F"/>
-    <w:lvl w:ilvl="0">
-      <w:start w:val="1"/>
-      <w:numFmt w:val="decimal"/>
-      <w:lvlText w:val="%1."/>
-      <w:lvlJc w:val="left"/>
-      <w:pPr>
-        <w:ind w:left="360" w:hanging="360"/>
-      </w:pPr>
-    </w:lvl>
-    <w:lvl w:ilvl="1">
-      <w:start w:val="1"/>
-      <w:numFmt w:val="decimal"/>
-      <w:lvlText w:val="%1.%2."/>
-      <w:lvlJc w:val="left"/>
-      <w:pPr>
-        <w:ind w:left="792" w:hanging="432"/>
-      </w:pPr>
-    </w:lvl>
-    <w:lvl w:ilvl="2">
-      <w:start w:val="1"/>
-      <w:numFmt w:val="decimal"/>
-      <w:lvlText w:val="%1.%2.%3."/>
-      <w:lvlJc w:val="left"/>
-      <w:pPr>
-        <w:ind w:left="1224" w:hanging="504"/>
-      </w:pPr>
-    </w:lvl>
-    <w:lvl w:ilvl="3">
-      <w:start w:val="1"/>
-      <w:numFmt w:val="decimal"/>
-      <w:lvlText w:val="%1.%2.%3.%4."/>
-      <w:lvlJc w:val="left"/>
-      <w:pPr>
-        <w:ind w:left="1728" w:hanging="648"/>
-      </w:pPr>
-    </w:lvl>
-    <w:lvl w:ilvl="4">
-      <w:start w:val="1"/>
-      <w:numFmt w:val="decimal"/>
-      <w:lvlText w:val="%1.%2.%3.%4.%5."/>
-      <w:lvlJc w:val="left"/>
-      <w:pPr>
-        <w:ind w:left="2232" w:hanging="792"/>
-      </w:pPr>
-    </w:lvl>
-    <w:lvl w:ilvl="5">
-      <w:start w:val="1"/>
-      <w:numFmt w:val="decimal"/>
-      <w:lvlText w:val="%1.%2.%3.%4.%5.%6."/>
-      <w:lvlJc w:val="left"/>
-      <w:pPr>
-        <w:ind w:left="2736" w:hanging="936"/>
-      </w:pPr>
-    </w:lvl>
-    <w:lvl w:ilvl="6">
-      <w:start w:val="1"/>
-      <w:numFmt w:val="decimal"/>
-      <w:lvlText w:val="%1.%2.%3.%4.%5.%6.%7."/>
-      <w:lvlJc w:val="left"/>
-      <w:pPr>
-        <w:ind w:left="3240" w:hanging="1080"/>
-      </w:pPr>
-    </w:lvl>
-    <w:lvl w:ilvl="7">
-      <w:start w:val="1"/>
-      <w:numFmt w:val="decimal"/>
-      <w:lvlText w:val="%1.%2.%3.%4.%5.%6.%7.%8."/>
-      <w:lvlJc w:val="left"/>
-      <w:pPr>
-        <w:ind w:left="3744" w:hanging="1224"/>
-      </w:pPr>
-    </w:lvl>
-    <w:lvl w:ilvl="8">
-      <w:start w:val="1"/>
-      <w:numFmt w:val="decimal"/>
-      <w:lvlText w:val="%1.%2.%3.%4.%5.%6.%7.%8.%9."/>
-      <w:lvlJc w:val="left"/>
-      <w:pPr>
-        <w:ind w:left="4320" w:hanging="1440"/>
-      </w:pPr>
-    </w:lvl>
-  </w:abstractNum>
-  <w:abstractNum w:abstractNumId="8" w15:restartNumberingAfterBreak="0">
-    <w:nsid w:val="312D4A11"/>
-    <w:multiLevelType w:val="hybridMultilevel"/>
-    <w:tmpl w:val="7DA8F37C"/>
-    <w:lvl w:ilvl="0" w:tplc="04090001">
-      <w:start w:val="1"/>
-      <w:numFmt w:val="bullet"/>
-      <w:lvlText w:val=""/>
-      <w:lvlJc w:val="left"/>
-      <w:pPr>
-        <w:ind w:left="1146" w:hanging="360"/>
-      </w:pPr>
-      <w:rPr>
-        <w:rFonts w:ascii="Symbol" w:hAnsi="Symbol" w:hint="default"/>
-      </w:rPr>
-    </w:lvl>
-    <w:lvl w:ilvl="1" w:tplc="04090003">
-      <w:start w:val="1"/>
-      <w:numFmt w:val="bullet"/>
-      <w:lvlText w:val="o"/>
-      <w:lvlJc w:val="left"/>
-      <w:pPr>
-        <w:ind w:left="1866" w:hanging="360"/>
-      </w:pPr>
-      <w:rPr>
-        <w:rFonts w:ascii="Courier New" w:hAnsi="Courier New" w:cs="Courier New" w:hint="default"/>
-      </w:rPr>
-    </w:lvl>
-    <w:lvl w:ilvl="2" w:tplc="04090005">
-      <w:start w:val="1"/>
-      <w:numFmt w:val="bullet"/>
-      <w:lvlText w:val=""/>
-      <w:lvlJc w:val="left"/>
-      <w:pPr>
-        <w:ind w:left="2586" w:hanging="360"/>
-      </w:pPr>
-      <w:rPr>
-        <w:rFonts w:ascii="Wingdings" w:hAnsi="Wingdings" w:hint="default"/>
-      </w:rPr>
-    </w:lvl>
-    <w:lvl w:ilvl="3" w:tplc="04090001" w:tentative="1">
-      <w:start w:val="1"/>
-      <w:numFmt w:val="bullet"/>
-      <w:lvlText w:val=""/>
-      <w:lvlJc w:val="left"/>
-      <w:pPr>
-        <w:ind w:left="3306" w:hanging="360"/>
-      </w:pPr>
-      <w:rPr>
-        <w:rFonts w:ascii="Symbol" w:hAnsi="Symbol" w:hint="default"/>
-      </w:rPr>
-    </w:lvl>
-    <w:lvl w:ilvl="4" w:tplc="04090003" w:tentative="1">
-      <w:start w:val="1"/>
-      <w:numFmt w:val="bullet"/>
-      <w:lvlText w:val="o"/>
-      <w:lvlJc w:val="left"/>
-      <w:pPr>
-        <w:ind w:left="4026" w:hanging="360"/>
-      </w:pPr>
-      <w:rPr>
-        <w:rFonts w:ascii="Courier New" w:hAnsi="Courier New" w:cs="Courier New" w:hint="default"/>
-      </w:rPr>
-    </w:lvl>
-    <w:lvl w:ilvl="5" w:tplc="04090005" w:tentative="1">
-      <w:start w:val="1"/>
-      <w:numFmt w:val="bullet"/>
-      <w:lvlText w:val=""/>
-      <w:lvlJc w:val="left"/>
-      <w:pPr>
-        <w:ind w:left="4746" w:hanging="360"/>
-      </w:pPr>
-      <w:rPr>
-        <w:rFonts w:ascii="Wingdings" w:hAnsi="Wingdings" w:hint="default"/>
-      </w:rPr>
-    </w:lvl>
-    <w:lvl w:ilvl="6" w:tplc="04090001" w:tentative="1">
-      <w:start w:val="1"/>
-      <w:numFmt w:val="bullet"/>
-      <w:lvlText w:val=""/>
-      <w:lvlJc w:val="left"/>
-      <w:pPr>
-        <w:ind w:left="5466" w:hanging="360"/>
-      </w:pPr>
-      <w:rPr>
-        <w:rFonts w:ascii="Symbol" w:hAnsi="Symbol" w:hint="default"/>
-      </w:rPr>
-    </w:lvl>
-    <w:lvl w:ilvl="7" w:tplc="04090003" w:tentative="1">
-      <w:start w:val="1"/>
-      <w:numFmt w:val="bullet"/>
-      <w:lvlText w:val="o"/>
-      <w:lvlJc w:val="left"/>
-      <w:pPr>
-        <w:ind w:left="6186" w:hanging="360"/>
-      </w:pPr>
-      <w:rPr>
-        <w:rFonts w:ascii="Courier New" w:hAnsi="Courier New" w:cs="Courier New" w:hint="default"/>
-      </w:rPr>
-    </w:lvl>
-    <w:lvl w:ilvl="8" w:tplc="04090005" w:tentative="1">
-      <w:start w:val="1"/>
-      <w:numFmt w:val="bullet"/>
-      <w:lvlText w:val=""/>
-      <w:lvlJc w:val="left"/>
-      <w:pPr>
-        <w:ind w:left="6906" w:hanging="360"/>
-      </w:pPr>
-      <w:rPr>
-        <w:rFonts w:ascii="Wingdings" w:hAnsi="Wingdings" w:hint="default"/>
-      </w:rPr>
-    </w:lvl>
-  </w:abstractNum>
-  <w:abstractNum w:abstractNumId="9" w15:restartNumberingAfterBreak="0">
-    <w:nsid w:val="374D3E64"/>
-    <w:multiLevelType w:val="hybridMultilevel"/>
-    <w:tmpl w:val="8C26FEEA"/>
-    <w:lvl w:ilvl="0" w:tplc="04090009">
-      <w:start w:val="1"/>
-      <w:numFmt w:val="bullet"/>
-      <w:lvlText w:val=""/>
-      <w:lvlJc w:val="left"/>
-      <w:pPr>
-        <w:ind w:left="1080" w:hanging="360"/>
-      </w:pPr>
-      <w:rPr>
-        <w:rFonts w:ascii="Wingdings" w:hAnsi="Wingdings" w:hint="default"/>
-      </w:rPr>
-    </w:lvl>
-    <w:lvl w:ilvl="1" w:tplc="04090003" w:tentative="1">
-      <w:start w:val="1"/>
-      <w:numFmt w:val="bullet"/>
-      <w:lvlText w:val="o"/>
-      <w:lvlJc w:val="left"/>
-      <w:pPr>
-        <w:ind w:left="1800" w:hanging="360"/>
-      </w:pPr>
-      <w:rPr>
-        <w:rFonts w:ascii="Courier New" w:hAnsi="Courier New" w:cs="Courier New" w:hint="default"/>
-      </w:rPr>
-    </w:lvl>
-    <w:lvl w:ilvl="2" w:tplc="04090005" w:tentative="1">
-      <w:start w:val="1"/>
-      <w:numFmt w:val="bullet"/>
-      <w:lvlText w:val=""/>
-      <w:lvlJc w:val="left"/>
-      <w:pPr>
-        <w:ind w:left="2520" w:hanging="360"/>
-      </w:pPr>
-      <w:rPr>
-        <w:rFonts w:ascii="Wingdings" w:hAnsi="Wingdings" w:hint="default"/>
-      </w:rPr>
-    </w:lvl>
-    <w:lvl w:ilvl="3" w:tplc="04090001" w:tentative="1">
-      <w:start w:val="1"/>
-      <w:numFmt w:val="bullet"/>
-      <w:lvlText w:val=""/>
-      <w:lvlJc w:val="left"/>
-      <w:pPr>
-        <w:ind w:left="3240" w:hanging="360"/>
-      </w:pPr>
-      <w:rPr>
-        <w:rFonts w:ascii="Symbol" w:hAnsi="Symbol" w:hint="default"/>
-      </w:rPr>
-    </w:lvl>
-    <w:lvl w:ilvl="4" w:tplc="04090003" w:tentative="1">
-      <w:start w:val="1"/>
-      <w:numFmt w:val="bullet"/>
-      <w:lvlText w:val="o"/>
-      <w:lvlJc w:val="left"/>
-      <w:pPr>
-        <w:ind w:left="3960" w:hanging="360"/>
-      </w:pPr>
-      <w:rPr>
-        <w:rFonts w:ascii="Courier New" w:hAnsi="Courier New" w:cs="Courier New" w:hint="default"/>
-      </w:rPr>
-    </w:lvl>
-    <w:lvl w:ilvl="5" w:tplc="04090005" w:tentative="1">
-      <w:start w:val="1"/>
-      <w:numFmt w:val="bullet"/>
-      <w:lvlText w:val=""/>
-      <w:lvlJc w:val="left"/>
-      <w:pPr>
-        <w:ind w:left="4680" w:hanging="360"/>
-      </w:pPr>
-      <w:rPr>
-        <w:rFonts w:ascii="Wingdings" w:hAnsi="Wingdings" w:hint="default"/>
-      </w:rPr>
-    </w:lvl>
-    <w:lvl w:ilvl="6" w:tplc="04090001" w:tentative="1">
-      <w:start w:val="1"/>
-      <w:numFmt w:val="bullet"/>
-      <w:lvlText w:val=""/>
-      <w:lvlJc w:val="left"/>
-      <w:pPr>
-        <w:ind w:left="5400" w:hanging="360"/>
-      </w:pPr>
-      <w:rPr>
-        <w:rFonts w:ascii="Symbol" w:hAnsi="Symbol" w:hint="default"/>
-      </w:rPr>
-    </w:lvl>
-    <w:lvl w:ilvl="7" w:tplc="04090003" w:tentative="1">
-      <w:start w:val="1"/>
-      <w:numFmt w:val="bullet"/>
-      <w:lvlText w:val="o"/>
-      <w:lvlJc w:val="left"/>
-      <w:pPr>
-        <w:ind w:left="6120" w:hanging="360"/>
-      </w:pPr>
-      <w:rPr>
-        <w:rFonts w:ascii="Courier New" w:hAnsi="Courier New" w:cs="Courier New" w:hint="default"/>
-      </w:rPr>
-    </w:lvl>
-    <w:lvl w:ilvl="8" w:tplc="04090005" w:tentative="1">
-      <w:start w:val="1"/>
-      <w:numFmt w:val="bullet"/>
-      <w:lvlText w:val=""/>
-      <w:lvlJc w:val="left"/>
-      <w:pPr>
-        <w:ind w:left="6840" w:hanging="360"/>
-      </w:pPr>
-      <w:rPr>
-        <w:rFonts w:ascii="Wingdings" w:hAnsi="Wingdings" w:hint="default"/>
-      </w:rPr>
-    </w:lvl>
-  </w:abstractNum>
-  <w:abstractNum w:abstractNumId="10" w15:restartNumberingAfterBreak="0">
-    <w:nsid w:val="3C8865A9"/>
-    <w:multiLevelType w:val="hybridMultilevel"/>
-    <w:tmpl w:val="A3E86EB6"/>
-    <w:lvl w:ilvl="0" w:tplc="0409000F">
-      <w:start w:val="1"/>
-      <w:numFmt w:val="decimal"/>
-      <w:lvlText w:val="%1."/>
-      <w:lvlJc w:val="left"/>
-      <w:pPr>
-        <w:ind w:left="1440" w:hanging="360"/>
-      </w:pPr>
-    </w:lvl>
-    <w:lvl w:ilvl="1" w:tplc="04090019">
-      <w:start w:val="1"/>
-      <w:numFmt w:val="lowerLetter"/>
-      <w:lvlText w:val="%2."/>
-      <w:lvlJc w:val="left"/>
-      <w:pPr>
-        <w:ind w:left="2160" w:hanging="360"/>
-      </w:pPr>
-    </w:lvl>
-    <w:lvl w:ilvl="2" w:tplc="0409001B">
-      <w:start w:val="1"/>
-      <w:numFmt w:val="lowerRoman"/>
-      <w:lvlText w:val="%3."/>
-      <w:lvlJc w:val="right"/>
-      <w:pPr>
-        <w:ind w:left="2880" w:hanging="180"/>
-      </w:pPr>
-    </w:lvl>
-    <w:lvl w:ilvl="3" w:tplc="0409000F" w:tentative="1">
-      <w:start w:val="1"/>
-      <w:numFmt w:val="decimal"/>
-      <w:lvlText w:val="%4."/>
-      <w:lvlJc w:val="left"/>
-      <w:pPr>
-        <w:ind w:left="3600" w:hanging="360"/>
-      </w:pPr>
-    </w:lvl>
-    <w:lvl w:ilvl="4" w:tplc="04090019" w:tentative="1">
-      <w:start w:val="1"/>
-      <w:numFmt w:val="lowerLetter"/>
-      <w:lvlText w:val="%5."/>
-      <w:lvlJc w:val="left"/>
-      <w:pPr>
-        <w:ind w:left="4320" w:hanging="360"/>
-      </w:pPr>
-    </w:lvl>
-    <w:lvl w:ilvl="5" w:tplc="0409001B" w:tentative="1">
-      <w:start w:val="1"/>
-      <w:numFmt w:val="lowerRoman"/>
-      <w:lvlText w:val="%6."/>
-      <w:lvlJc w:val="right"/>
-      <w:pPr>
-        <w:ind w:left="5040" w:hanging="180"/>
-      </w:pPr>
-    </w:lvl>
-    <w:lvl w:ilvl="6" w:tplc="0409000F" w:tentative="1">
-      <w:start w:val="1"/>
-      <w:numFmt w:val="decimal"/>
-      <w:lvlText w:val="%7."/>
-      <w:lvlJc w:val="left"/>
-      <w:pPr>
-        <w:ind w:left="5760" w:hanging="360"/>
-      </w:pPr>
-    </w:lvl>
-    <w:lvl w:ilvl="7" w:tplc="04090019" w:tentative="1">
-      <w:start w:val="1"/>
-      <w:numFmt w:val="lowerLetter"/>
-      <w:lvlText w:val="%8."/>
-      <w:lvlJc w:val="left"/>
-      <w:pPr>
-        <w:ind w:left="6480" w:hanging="360"/>
-      </w:pPr>
-    </w:lvl>
-    <w:lvl w:ilvl="8" w:tplc="0409001B" w:tentative="1">
-      <w:start w:val="1"/>
-      <w:numFmt w:val="lowerRoman"/>
-      <w:lvlText w:val="%9."/>
-      <w:lvlJc w:val="right"/>
-      <w:pPr>
-        <w:ind w:left="7200" w:hanging="180"/>
-      </w:pPr>
-    </w:lvl>
-  </w:abstractNum>
-  <w:abstractNum w:abstractNumId="11" w15:restartNumberingAfterBreak="0">
-    <w:nsid w:val="416916CC"/>
-    <w:multiLevelType w:val="multilevel"/>
-    <w:tmpl w:val="A608F688"/>
+    <w:tmpl w:val="8248767A"/>
     <w:lvl w:ilvl="0">
       <w:start w:val="1"/>
       <w:numFmt w:val="bullet"/>
@@ -24448,14 +24861,636 @@
       </w:rPr>
     </w:lvl>
   </w:abstractNum>
-  <w:abstractNum w:abstractNumId="12" w15:restartNumberingAfterBreak="0">
-    <w:nsid w:val="4F2A4BA6"/>
+  <w:abstractNum w:abstractNumId="4" w15:restartNumberingAfterBreak="0">
+    <w:nsid w:val="16317A44"/>
     <w:multiLevelType w:val="hybridMultilevel"/>
-    <w:tmpl w:val="A44A2EEA"/>
-    <w:lvl w:ilvl="0" w:tplc="0409000D">
+    <w:tmpl w:val="876CC720"/>
+    <w:lvl w:ilvl="0" w:tplc="135063A6">
+      <w:numFmt w:val="bullet"/>
+      <w:lvlText w:val="-"/>
+      <w:lvlJc w:val="left"/>
+      <w:pPr>
+        <w:ind w:left="720" w:hanging="360"/>
+      </w:pPr>
+      <w:rPr>
+        <w:rFonts w:ascii="Times New Roman" w:eastAsia="Times New Roman" w:hAnsi="Times New Roman" w:cs="Times New Roman" w:hint="default"/>
+      </w:rPr>
+    </w:lvl>
+    <w:lvl w:ilvl="1" w:tplc="04090003">
       <w:start w:val="1"/>
       <w:numFmt w:val="bullet"/>
-      <w:lvlText w:val=""/>
+      <w:lvlText w:val="o"/>
+      <w:lvlJc w:val="left"/>
+      <w:pPr>
+        <w:ind w:left="1440" w:hanging="360"/>
+      </w:pPr>
+      <w:rPr>
+        <w:rFonts w:ascii="Courier New" w:hAnsi="Courier New" w:cs="Courier New" w:hint="default"/>
+      </w:rPr>
+    </w:lvl>
+    <w:lvl w:ilvl="2" w:tplc="04090005" w:tentative="1">
+      <w:start w:val="1"/>
+      <w:numFmt w:val="bullet"/>
+      <w:lvlText w:val=""/>
+      <w:lvlJc w:val="left"/>
+      <w:pPr>
+        <w:ind w:left="2160" w:hanging="360"/>
+      </w:pPr>
+      <w:rPr>
+        <w:rFonts w:ascii="Wingdings" w:hAnsi="Wingdings" w:hint="default"/>
+      </w:rPr>
+    </w:lvl>
+    <w:lvl w:ilvl="3" w:tplc="04090001" w:tentative="1">
+      <w:start w:val="1"/>
+      <w:numFmt w:val="bullet"/>
+      <w:lvlText w:val=""/>
+      <w:lvlJc w:val="left"/>
+      <w:pPr>
+        <w:ind w:left="2880" w:hanging="360"/>
+      </w:pPr>
+      <w:rPr>
+        <w:rFonts w:ascii="Symbol" w:hAnsi="Symbol" w:hint="default"/>
+      </w:rPr>
+    </w:lvl>
+    <w:lvl w:ilvl="4" w:tplc="04090003" w:tentative="1">
+      <w:start w:val="1"/>
+      <w:numFmt w:val="bullet"/>
+      <w:lvlText w:val="o"/>
+      <w:lvlJc w:val="left"/>
+      <w:pPr>
+        <w:ind w:left="3600" w:hanging="360"/>
+      </w:pPr>
+      <w:rPr>
+        <w:rFonts w:ascii="Courier New" w:hAnsi="Courier New" w:cs="Courier New" w:hint="default"/>
+      </w:rPr>
+    </w:lvl>
+    <w:lvl w:ilvl="5" w:tplc="04090005" w:tentative="1">
+      <w:start w:val="1"/>
+      <w:numFmt w:val="bullet"/>
+      <w:lvlText w:val=""/>
+      <w:lvlJc w:val="left"/>
+      <w:pPr>
+        <w:ind w:left="4320" w:hanging="360"/>
+      </w:pPr>
+      <w:rPr>
+        <w:rFonts w:ascii="Wingdings" w:hAnsi="Wingdings" w:hint="default"/>
+      </w:rPr>
+    </w:lvl>
+    <w:lvl w:ilvl="6" w:tplc="04090001" w:tentative="1">
+      <w:start w:val="1"/>
+      <w:numFmt w:val="bullet"/>
+      <w:lvlText w:val=""/>
+      <w:lvlJc w:val="left"/>
+      <w:pPr>
+        <w:ind w:left="5040" w:hanging="360"/>
+      </w:pPr>
+      <w:rPr>
+        <w:rFonts w:ascii="Symbol" w:hAnsi="Symbol" w:hint="default"/>
+      </w:rPr>
+    </w:lvl>
+    <w:lvl w:ilvl="7" w:tplc="04090003" w:tentative="1">
+      <w:start w:val="1"/>
+      <w:numFmt w:val="bullet"/>
+      <w:lvlText w:val="o"/>
+      <w:lvlJc w:val="left"/>
+      <w:pPr>
+        <w:ind w:left="5760" w:hanging="360"/>
+      </w:pPr>
+      <w:rPr>
+        <w:rFonts w:ascii="Courier New" w:hAnsi="Courier New" w:cs="Courier New" w:hint="default"/>
+      </w:rPr>
+    </w:lvl>
+    <w:lvl w:ilvl="8" w:tplc="04090005" w:tentative="1">
+      <w:start w:val="1"/>
+      <w:numFmt w:val="bullet"/>
+      <w:lvlText w:val=""/>
+      <w:lvlJc w:val="left"/>
+      <w:pPr>
+        <w:ind w:left="6480" w:hanging="360"/>
+      </w:pPr>
+      <w:rPr>
+        <w:rFonts w:ascii="Wingdings" w:hAnsi="Wingdings" w:hint="default"/>
+      </w:rPr>
+    </w:lvl>
+  </w:abstractNum>
+  <w:abstractNum w:abstractNumId="5" w15:restartNumberingAfterBreak="0">
+    <w:nsid w:val="16B66A04"/>
+    <w:multiLevelType w:val="hybridMultilevel"/>
+    <w:tmpl w:val="CD48E170"/>
+    <w:lvl w:ilvl="0" w:tplc="04090013">
+      <w:start w:val="1"/>
+      <w:numFmt w:val="upperRoman"/>
+      <w:lvlText w:val="%1."/>
+      <w:lvlJc w:val="right"/>
+      <w:pPr>
+        <w:ind w:left="720" w:hanging="360"/>
+      </w:pPr>
+    </w:lvl>
+    <w:lvl w:ilvl="1" w:tplc="04090019">
+      <w:start w:val="1"/>
+      <w:numFmt w:val="lowerLetter"/>
+      <w:lvlText w:val="%2."/>
+      <w:lvlJc w:val="left"/>
+      <w:pPr>
+        <w:ind w:left="1440" w:hanging="360"/>
+      </w:pPr>
+    </w:lvl>
+    <w:lvl w:ilvl="2" w:tplc="0409001B" w:tentative="1">
+      <w:start w:val="1"/>
+      <w:numFmt w:val="lowerRoman"/>
+      <w:lvlText w:val="%3."/>
+      <w:lvlJc w:val="right"/>
+      <w:pPr>
+        <w:ind w:left="2160" w:hanging="180"/>
+      </w:pPr>
+    </w:lvl>
+    <w:lvl w:ilvl="3" w:tplc="0409000F" w:tentative="1">
+      <w:start w:val="1"/>
+      <w:numFmt w:val="decimal"/>
+      <w:lvlText w:val="%4."/>
+      <w:lvlJc w:val="left"/>
+      <w:pPr>
+        <w:ind w:left="2880" w:hanging="360"/>
+      </w:pPr>
+    </w:lvl>
+    <w:lvl w:ilvl="4" w:tplc="04090019" w:tentative="1">
+      <w:start w:val="1"/>
+      <w:numFmt w:val="lowerLetter"/>
+      <w:lvlText w:val="%5."/>
+      <w:lvlJc w:val="left"/>
+      <w:pPr>
+        <w:ind w:left="3600" w:hanging="360"/>
+      </w:pPr>
+    </w:lvl>
+    <w:lvl w:ilvl="5" w:tplc="0409001B" w:tentative="1">
+      <w:start w:val="1"/>
+      <w:numFmt w:val="lowerRoman"/>
+      <w:lvlText w:val="%6."/>
+      <w:lvlJc w:val="right"/>
+      <w:pPr>
+        <w:ind w:left="4320" w:hanging="180"/>
+      </w:pPr>
+    </w:lvl>
+    <w:lvl w:ilvl="6" w:tplc="0409000F" w:tentative="1">
+      <w:start w:val="1"/>
+      <w:numFmt w:val="decimal"/>
+      <w:lvlText w:val="%7."/>
+      <w:lvlJc w:val="left"/>
+      <w:pPr>
+        <w:ind w:left="5040" w:hanging="360"/>
+      </w:pPr>
+    </w:lvl>
+    <w:lvl w:ilvl="7" w:tplc="04090019" w:tentative="1">
+      <w:start w:val="1"/>
+      <w:numFmt w:val="lowerLetter"/>
+      <w:lvlText w:val="%8."/>
+      <w:lvlJc w:val="left"/>
+      <w:pPr>
+        <w:ind w:left="5760" w:hanging="360"/>
+      </w:pPr>
+    </w:lvl>
+    <w:lvl w:ilvl="8" w:tplc="0409001B" w:tentative="1">
+      <w:start w:val="1"/>
+      <w:numFmt w:val="lowerRoman"/>
+      <w:lvlText w:val="%9."/>
+      <w:lvlJc w:val="right"/>
+      <w:pPr>
+        <w:ind w:left="6480" w:hanging="180"/>
+      </w:pPr>
+    </w:lvl>
+  </w:abstractNum>
+  <w:abstractNum w:abstractNumId="6" w15:restartNumberingAfterBreak="0">
+    <w:nsid w:val="2185263D"/>
+    <w:multiLevelType w:val="hybridMultilevel"/>
+    <w:tmpl w:val="433A983E"/>
+    <w:lvl w:ilvl="0" w:tplc="135063A6">
+      <w:numFmt w:val="bullet"/>
+      <w:lvlText w:val="-"/>
+      <w:lvlJc w:val="left"/>
+      <w:pPr>
+        <w:ind w:left="1080" w:hanging="360"/>
+      </w:pPr>
+      <w:rPr>
+        <w:rFonts w:ascii="Times New Roman" w:eastAsia="Times New Roman" w:hAnsi="Times New Roman" w:cs="Times New Roman" w:hint="default"/>
+      </w:rPr>
+    </w:lvl>
+    <w:lvl w:ilvl="1" w:tplc="04090003">
+      <w:start w:val="1"/>
+      <w:numFmt w:val="bullet"/>
+      <w:lvlText w:val="o"/>
+      <w:lvlJc w:val="left"/>
+      <w:pPr>
+        <w:ind w:left="1800" w:hanging="360"/>
+      </w:pPr>
+      <w:rPr>
+        <w:rFonts w:ascii="Courier New" w:hAnsi="Courier New" w:cs="Courier New" w:hint="default"/>
+      </w:rPr>
+    </w:lvl>
+    <w:lvl w:ilvl="2" w:tplc="04090005" w:tentative="1">
+      <w:start w:val="1"/>
+      <w:numFmt w:val="bullet"/>
+      <w:lvlText w:val=""/>
+      <w:lvlJc w:val="left"/>
+      <w:pPr>
+        <w:ind w:left="2520" w:hanging="360"/>
+      </w:pPr>
+      <w:rPr>
+        <w:rFonts w:ascii="Wingdings" w:hAnsi="Wingdings" w:hint="default"/>
+      </w:rPr>
+    </w:lvl>
+    <w:lvl w:ilvl="3" w:tplc="04090001" w:tentative="1">
+      <w:start w:val="1"/>
+      <w:numFmt w:val="bullet"/>
+      <w:lvlText w:val=""/>
+      <w:lvlJc w:val="left"/>
+      <w:pPr>
+        <w:ind w:left="3240" w:hanging="360"/>
+      </w:pPr>
+      <w:rPr>
+        <w:rFonts w:ascii="Symbol" w:hAnsi="Symbol" w:hint="default"/>
+      </w:rPr>
+    </w:lvl>
+    <w:lvl w:ilvl="4" w:tplc="04090003" w:tentative="1">
+      <w:start w:val="1"/>
+      <w:numFmt w:val="bullet"/>
+      <w:lvlText w:val="o"/>
+      <w:lvlJc w:val="left"/>
+      <w:pPr>
+        <w:ind w:left="3960" w:hanging="360"/>
+      </w:pPr>
+      <w:rPr>
+        <w:rFonts w:ascii="Courier New" w:hAnsi="Courier New" w:cs="Courier New" w:hint="default"/>
+      </w:rPr>
+    </w:lvl>
+    <w:lvl w:ilvl="5" w:tplc="04090005" w:tentative="1">
+      <w:start w:val="1"/>
+      <w:numFmt w:val="bullet"/>
+      <w:lvlText w:val=""/>
+      <w:lvlJc w:val="left"/>
+      <w:pPr>
+        <w:ind w:left="4680" w:hanging="360"/>
+      </w:pPr>
+      <w:rPr>
+        <w:rFonts w:ascii="Wingdings" w:hAnsi="Wingdings" w:hint="default"/>
+      </w:rPr>
+    </w:lvl>
+    <w:lvl w:ilvl="6" w:tplc="04090001" w:tentative="1">
+      <w:start w:val="1"/>
+      <w:numFmt w:val="bullet"/>
+      <w:lvlText w:val=""/>
+      <w:lvlJc w:val="left"/>
+      <w:pPr>
+        <w:ind w:left="5400" w:hanging="360"/>
+      </w:pPr>
+      <w:rPr>
+        <w:rFonts w:ascii="Symbol" w:hAnsi="Symbol" w:hint="default"/>
+      </w:rPr>
+    </w:lvl>
+    <w:lvl w:ilvl="7" w:tplc="04090003" w:tentative="1">
+      <w:start w:val="1"/>
+      <w:numFmt w:val="bullet"/>
+      <w:lvlText w:val="o"/>
+      <w:lvlJc w:val="left"/>
+      <w:pPr>
+        <w:ind w:left="6120" w:hanging="360"/>
+      </w:pPr>
+      <w:rPr>
+        <w:rFonts w:ascii="Courier New" w:hAnsi="Courier New" w:cs="Courier New" w:hint="default"/>
+      </w:rPr>
+    </w:lvl>
+    <w:lvl w:ilvl="8" w:tplc="04090005" w:tentative="1">
+      <w:start w:val="1"/>
+      <w:numFmt w:val="bullet"/>
+      <w:lvlText w:val=""/>
+      <w:lvlJc w:val="left"/>
+      <w:pPr>
+        <w:ind w:left="6840" w:hanging="360"/>
+      </w:pPr>
+      <w:rPr>
+        <w:rFonts w:ascii="Wingdings" w:hAnsi="Wingdings" w:hint="default"/>
+      </w:rPr>
+    </w:lvl>
+  </w:abstractNum>
+  <w:abstractNum w:abstractNumId="7" w15:restartNumberingAfterBreak="0">
+    <w:nsid w:val="23081CF1"/>
+    <w:multiLevelType w:val="multilevel"/>
+    <w:tmpl w:val="B29CA5BA"/>
+    <w:lvl w:ilvl="0">
+      <w:start w:val="1"/>
+      <w:numFmt w:val="decimal"/>
+      <w:lvlText w:val="%1."/>
+      <w:lvlJc w:val="left"/>
+      <w:pPr>
+        <w:ind w:left="360" w:hanging="360"/>
+      </w:pPr>
+      <w:rPr>
+        <w:rFonts w:hint="default"/>
+      </w:rPr>
+    </w:lvl>
+    <w:lvl w:ilvl="1">
+      <w:start w:val="1"/>
+      <w:numFmt w:val="decimal"/>
+      <w:lvlText w:val="%1.%2."/>
+      <w:lvlJc w:val="left"/>
+      <w:pPr>
+        <w:ind w:left="792" w:hanging="432"/>
+      </w:pPr>
+      <w:rPr>
+        <w:rFonts w:hint="default"/>
+      </w:rPr>
+    </w:lvl>
+    <w:lvl w:ilvl="2">
+      <w:start w:val="1"/>
+      <w:numFmt w:val="decimal"/>
+      <w:lvlText w:val="%1.%2.%3."/>
+      <w:lvlJc w:val="left"/>
+      <w:pPr>
+        <w:ind w:left="1224" w:hanging="504"/>
+      </w:pPr>
+      <w:rPr>
+        <w:rFonts w:hint="default"/>
+      </w:rPr>
+    </w:lvl>
+    <w:lvl w:ilvl="3">
+      <w:start w:val="1"/>
+      <w:numFmt w:val="decimal"/>
+      <w:lvlText w:val="%1.%2.%3.%4."/>
+      <w:lvlJc w:val="left"/>
+      <w:pPr>
+        <w:ind w:left="1728" w:hanging="648"/>
+      </w:pPr>
+      <w:rPr>
+        <w:rFonts w:hint="default"/>
+      </w:rPr>
+    </w:lvl>
+    <w:lvl w:ilvl="4">
+      <w:start w:val="1"/>
+      <w:numFmt w:val="decimal"/>
+      <w:lvlText w:val="%1.%2.%3.%4.%5."/>
+      <w:lvlJc w:val="left"/>
+      <w:pPr>
+        <w:ind w:left="2232" w:hanging="792"/>
+      </w:pPr>
+      <w:rPr>
+        <w:rFonts w:hint="default"/>
+      </w:rPr>
+    </w:lvl>
+    <w:lvl w:ilvl="5">
+      <w:start w:val="1"/>
+      <w:numFmt w:val="decimal"/>
+      <w:lvlText w:val="%1.%2.%3.%4.%5.%6."/>
+      <w:lvlJc w:val="left"/>
+      <w:pPr>
+        <w:ind w:left="2736" w:hanging="936"/>
+      </w:pPr>
+      <w:rPr>
+        <w:rFonts w:hint="default"/>
+      </w:rPr>
+    </w:lvl>
+    <w:lvl w:ilvl="6">
+      <w:start w:val="1"/>
+      <w:numFmt w:val="decimal"/>
+      <w:lvlText w:val="%1.%2.%3.%4.%5.%6.%7."/>
+      <w:lvlJc w:val="left"/>
+      <w:pPr>
+        <w:ind w:left="3240" w:hanging="1080"/>
+      </w:pPr>
+      <w:rPr>
+        <w:rFonts w:hint="default"/>
+      </w:rPr>
+    </w:lvl>
+    <w:lvl w:ilvl="7">
+      <w:start w:val="1"/>
+      <w:numFmt w:val="decimal"/>
+      <w:lvlText w:val="%1.%2.%3.%4.%5.%6.%7.%8."/>
+      <w:lvlJc w:val="left"/>
+      <w:pPr>
+        <w:ind w:left="3744" w:hanging="1224"/>
+      </w:pPr>
+      <w:rPr>
+        <w:rFonts w:hint="default"/>
+      </w:rPr>
+    </w:lvl>
+    <w:lvl w:ilvl="8">
+      <w:start w:val="1"/>
+      <w:numFmt w:val="decimal"/>
+      <w:lvlText w:val="%1.%2.%3.%4.%5.%6.%7.%8.%9."/>
+      <w:lvlJc w:val="left"/>
+      <w:pPr>
+        <w:ind w:left="4320" w:hanging="1440"/>
+      </w:pPr>
+      <w:rPr>
+        <w:rFonts w:hint="default"/>
+      </w:rPr>
+    </w:lvl>
+  </w:abstractNum>
+  <w:abstractNum w:abstractNumId="8" w15:restartNumberingAfterBreak="0">
+    <w:nsid w:val="2BEE7ABC"/>
+    <w:multiLevelType w:val="multilevel"/>
+    <w:tmpl w:val="0409001F"/>
+    <w:lvl w:ilvl="0">
+      <w:start w:val="1"/>
+      <w:numFmt w:val="decimal"/>
+      <w:lvlText w:val="%1."/>
+      <w:lvlJc w:val="left"/>
+      <w:pPr>
+        <w:ind w:left="360" w:hanging="360"/>
+      </w:pPr>
+    </w:lvl>
+    <w:lvl w:ilvl="1">
+      <w:start w:val="1"/>
+      <w:numFmt w:val="decimal"/>
+      <w:lvlText w:val="%1.%2."/>
+      <w:lvlJc w:val="left"/>
+      <w:pPr>
+        <w:ind w:left="792" w:hanging="432"/>
+      </w:pPr>
+    </w:lvl>
+    <w:lvl w:ilvl="2">
+      <w:start w:val="1"/>
+      <w:numFmt w:val="decimal"/>
+      <w:lvlText w:val="%1.%2.%3."/>
+      <w:lvlJc w:val="left"/>
+      <w:pPr>
+        <w:ind w:left="1224" w:hanging="504"/>
+      </w:pPr>
+    </w:lvl>
+    <w:lvl w:ilvl="3">
+      <w:start w:val="1"/>
+      <w:numFmt w:val="decimal"/>
+      <w:lvlText w:val="%1.%2.%3.%4."/>
+      <w:lvlJc w:val="left"/>
+      <w:pPr>
+        <w:ind w:left="1728" w:hanging="648"/>
+      </w:pPr>
+    </w:lvl>
+    <w:lvl w:ilvl="4">
+      <w:start w:val="1"/>
+      <w:numFmt w:val="decimal"/>
+      <w:lvlText w:val="%1.%2.%3.%4.%5."/>
+      <w:lvlJc w:val="left"/>
+      <w:pPr>
+        <w:ind w:left="2232" w:hanging="792"/>
+      </w:pPr>
+    </w:lvl>
+    <w:lvl w:ilvl="5">
+      <w:start w:val="1"/>
+      <w:numFmt w:val="decimal"/>
+      <w:lvlText w:val="%1.%2.%3.%4.%5.%6."/>
+      <w:lvlJc w:val="left"/>
+      <w:pPr>
+        <w:ind w:left="2736" w:hanging="936"/>
+      </w:pPr>
+    </w:lvl>
+    <w:lvl w:ilvl="6">
+      <w:start w:val="1"/>
+      <w:numFmt w:val="decimal"/>
+      <w:lvlText w:val="%1.%2.%3.%4.%5.%6.%7."/>
+      <w:lvlJc w:val="left"/>
+      <w:pPr>
+        <w:ind w:left="3240" w:hanging="1080"/>
+      </w:pPr>
+    </w:lvl>
+    <w:lvl w:ilvl="7">
+      <w:start w:val="1"/>
+      <w:numFmt w:val="decimal"/>
+      <w:lvlText w:val="%1.%2.%3.%4.%5.%6.%7.%8."/>
+      <w:lvlJc w:val="left"/>
+      <w:pPr>
+        <w:ind w:left="3744" w:hanging="1224"/>
+      </w:pPr>
+    </w:lvl>
+    <w:lvl w:ilvl="8">
+      <w:start w:val="1"/>
+      <w:numFmt w:val="decimal"/>
+      <w:lvlText w:val="%1.%2.%3.%4.%5.%6.%7.%8.%9."/>
+      <w:lvlJc w:val="left"/>
+      <w:pPr>
+        <w:ind w:left="4320" w:hanging="1440"/>
+      </w:pPr>
+    </w:lvl>
+  </w:abstractNum>
+  <w:abstractNum w:abstractNumId="9" w15:restartNumberingAfterBreak="0">
+    <w:nsid w:val="312D4A11"/>
+    <w:multiLevelType w:val="hybridMultilevel"/>
+    <w:tmpl w:val="7DA8F37C"/>
+    <w:lvl w:ilvl="0" w:tplc="04090001">
+      <w:start w:val="1"/>
+      <w:numFmt w:val="bullet"/>
+      <w:lvlText w:val=""/>
+      <w:lvlJc w:val="left"/>
+      <w:pPr>
+        <w:ind w:left="1146" w:hanging="360"/>
+      </w:pPr>
+      <w:rPr>
+        <w:rFonts w:ascii="Symbol" w:hAnsi="Symbol" w:hint="default"/>
+      </w:rPr>
+    </w:lvl>
+    <w:lvl w:ilvl="1" w:tplc="04090003">
+      <w:start w:val="1"/>
+      <w:numFmt w:val="bullet"/>
+      <w:lvlText w:val="o"/>
+      <w:lvlJc w:val="left"/>
+      <w:pPr>
+        <w:ind w:left="1866" w:hanging="360"/>
+      </w:pPr>
+      <w:rPr>
+        <w:rFonts w:ascii="Courier New" w:hAnsi="Courier New" w:cs="Courier New" w:hint="default"/>
+      </w:rPr>
+    </w:lvl>
+    <w:lvl w:ilvl="2" w:tplc="04090005">
+      <w:start w:val="1"/>
+      <w:numFmt w:val="bullet"/>
+      <w:lvlText w:val=""/>
+      <w:lvlJc w:val="left"/>
+      <w:pPr>
+        <w:ind w:left="2586" w:hanging="360"/>
+      </w:pPr>
+      <w:rPr>
+        <w:rFonts w:ascii="Wingdings" w:hAnsi="Wingdings" w:hint="default"/>
+      </w:rPr>
+    </w:lvl>
+    <w:lvl w:ilvl="3" w:tplc="04090001" w:tentative="1">
+      <w:start w:val="1"/>
+      <w:numFmt w:val="bullet"/>
+      <w:lvlText w:val=""/>
+      <w:lvlJc w:val="left"/>
+      <w:pPr>
+        <w:ind w:left="3306" w:hanging="360"/>
+      </w:pPr>
+      <w:rPr>
+        <w:rFonts w:ascii="Symbol" w:hAnsi="Symbol" w:hint="default"/>
+      </w:rPr>
+    </w:lvl>
+    <w:lvl w:ilvl="4" w:tplc="04090003" w:tentative="1">
+      <w:start w:val="1"/>
+      <w:numFmt w:val="bullet"/>
+      <w:lvlText w:val="o"/>
+      <w:lvlJc w:val="left"/>
+      <w:pPr>
+        <w:ind w:left="4026" w:hanging="360"/>
+      </w:pPr>
+      <w:rPr>
+        <w:rFonts w:ascii="Courier New" w:hAnsi="Courier New" w:cs="Courier New" w:hint="default"/>
+      </w:rPr>
+    </w:lvl>
+    <w:lvl w:ilvl="5" w:tplc="04090005" w:tentative="1">
+      <w:start w:val="1"/>
+      <w:numFmt w:val="bullet"/>
+      <w:lvlText w:val=""/>
+      <w:lvlJc w:val="left"/>
+      <w:pPr>
+        <w:ind w:left="4746" w:hanging="360"/>
+      </w:pPr>
+      <w:rPr>
+        <w:rFonts w:ascii="Wingdings" w:hAnsi="Wingdings" w:hint="default"/>
+      </w:rPr>
+    </w:lvl>
+    <w:lvl w:ilvl="6" w:tplc="04090001" w:tentative="1">
+      <w:start w:val="1"/>
+      <w:numFmt w:val="bullet"/>
+      <w:lvlText w:val=""/>
+      <w:lvlJc w:val="left"/>
+      <w:pPr>
+        <w:ind w:left="5466" w:hanging="360"/>
+      </w:pPr>
+      <w:rPr>
+        <w:rFonts w:ascii="Symbol" w:hAnsi="Symbol" w:hint="default"/>
+      </w:rPr>
+    </w:lvl>
+    <w:lvl w:ilvl="7" w:tplc="04090003" w:tentative="1">
+      <w:start w:val="1"/>
+      <w:numFmt w:val="bullet"/>
+      <w:lvlText w:val="o"/>
+      <w:lvlJc w:val="left"/>
+      <w:pPr>
+        <w:ind w:left="6186" w:hanging="360"/>
+      </w:pPr>
+      <w:rPr>
+        <w:rFonts w:ascii="Courier New" w:hAnsi="Courier New" w:cs="Courier New" w:hint="default"/>
+      </w:rPr>
+    </w:lvl>
+    <w:lvl w:ilvl="8" w:tplc="04090005" w:tentative="1">
+      <w:start w:val="1"/>
+      <w:numFmt w:val="bullet"/>
+      <w:lvlText w:val=""/>
+      <w:lvlJc w:val="left"/>
+      <w:pPr>
+        <w:ind w:left="6906" w:hanging="360"/>
+      </w:pPr>
+      <w:rPr>
+        <w:rFonts w:ascii="Wingdings" w:hAnsi="Wingdings" w:hint="default"/>
+      </w:rPr>
+    </w:lvl>
+  </w:abstractNum>
+  <w:abstractNum w:abstractNumId="10" w15:restartNumberingAfterBreak="0">
+    <w:nsid w:val="374D3E64"/>
+    <w:multiLevelType w:val="hybridMultilevel"/>
+    <w:tmpl w:val="8C26FEEA"/>
+    <w:lvl w:ilvl="0" w:tplc="04090009">
+      <w:start w:val="1"/>
+      <w:numFmt w:val="bullet"/>
+      <w:lvlText w:val=""/>
       <w:lvlJc w:val="left"/>
       <w:pPr>
         <w:ind w:left="1080" w:hanging="360"/>
@@ -24561,7 +25596,355 @@
       </w:rPr>
     </w:lvl>
   </w:abstractNum>
+  <w:abstractNum w:abstractNumId="11" w15:restartNumberingAfterBreak="0">
+    <w:nsid w:val="3C8865A9"/>
+    <w:multiLevelType w:val="hybridMultilevel"/>
+    <w:tmpl w:val="A3E86EB6"/>
+    <w:lvl w:ilvl="0" w:tplc="0409000F">
+      <w:start w:val="1"/>
+      <w:numFmt w:val="decimal"/>
+      <w:lvlText w:val="%1."/>
+      <w:lvlJc w:val="left"/>
+      <w:pPr>
+        <w:ind w:left="1440" w:hanging="360"/>
+      </w:pPr>
+    </w:lvl>
+    <w:lvl w:ilvl="1" w:tplc="04090019">
+      <w:start w:val="1"/>
+      <w:numFmt w:val="lowerLetter"/>
+      <w:lvlText w:val="%2."/>
+      <w:lvlJc w:val="left"/>
+      <w:pPr>
+        <w:ind w:left="2160" w:hanging="360"/>
+      </w:pPr>
+    </w:lvl>
+    <w:lvl w:ilvl="2" w:tplc="0409001B">
+      <w:start w:val="1"/>
+      <w:numFmt w:val="lowerRoman"/>
+      <w:lvlText w:val="%3."/>
+      <w:lvlJc w:val="right"/>
+      <w:pPr>
+        <w:ind w:left="2880" w:hanging="180"/>
+      </w:pPr>
+    </w:lvl>
+    <w:lvl w:ilvl="3" w:tplc="0409000F" w:tentative="1">
+      <w:start w:val="1"/>
+      <w:numFmt w:val="decimal"/>
+      <w:lvlText w:val="%4."/>
+      <w:lvlJc w:val="left"/>
+      <w:pPr>
+        <w:ind w:left="3600" w:hanging="360"/>
+      </w:pPr>
+    </w:lvl>
+    <w:lvl w:ilvl="4" w:tplc="04090019" w:tentative="1">
+      <w:start w:val="1"/>
+      <w:numFmt w:val="lowerLetter"/>
+      <w:lvlText w:val="%5."/>
+      <w:lvlJc w:val="left"/>
+      <w:pPr>
+        <w:ind w:left="4320" w:hanging="360"/>
+      </w:pPr>
+    </w:lvl>
+    <w:lvl w:ilvl="5" w:tplc="0409001B" w:tentative="1">
+      <w:start w:val="1"/>
+      <w:numFmt w:val="lowerRoman"/>
+      <w:lvlText w:val="%6."/>
+      <w:lvlJc w:val="right"/>
+      <w:pPr>
+        <w:ind w:left="5040" w:hanging="180"/>
+      </w:pPr>
+    </w:lvl>
+    <w:lvl w:ilvl="6" w:tplc="0409000F" w:tentative="1">
+      <w:start w:val="1"/>
+      <w:numFmt w:val="decimal"/>
+      <w:lvlText w:val="%7."/>
+      <w:lvlJc w:val="left"/>
+      <w:pPr>
+        <w:ind w:left="5760" w:hanging="360"/>
+      </w:pPr>
+    </w:lvl>
+    <w:lvl w:ilvl="7" w:tplc="04090019" w:tentative="1">
+      <w:start w:val="1"/>
+      <w:numFmt w:val="lowerLetter"/>
+      <w:lvlText w:val="%8."/>
+      <w:lvlJc w:val="left"/>
+      <w:pPr>
+        <w:ind w:left="6480" w:hanging="360"/>
+      </w:pPr>
+    </w:lvl>
+    <w:lvl w:ilvl="8" w:tplc="0409001B" w:tentative="1">
+      <w:start w:val="1"/>
+      <w:numFmt w:val="lowerRoman"/>
+      <w:lvlText w:val="%9."/>
+      <w:lvlJc w:val="right"/>
+      <w:pPr>
+        <w:ind w:left="7200" w:hanging="180"/>
+      </w:pPr>
+    </w:lvl>
+  </w:abstractNum>
+  <w:abstractNum w:abstractNumId="12" w15:restartNumberingAfterBreak="0">
+    <w:nsid w:val="416916CC"/>
+    <w:multiLevelType w:val="multilevel"/>
+    <w:tmpl w:val="A608F688"/>
+    <w:lvl w:ilvl="0">
+      <w:start w:val="1"/>
+      <w:numFmt w:val="bullet"/>
+      <w:lvlText w:val=""/>
+      <w:lvlJc w:val="left"/>
+      <w:pPr>
+        <w:tabs>
+          <w:tab w:val="num" w:pos="720"/>
+        </w:tabs>
+        <w:ind w:left="720" w:hanging="360"/>
+      </w:pPr>
+      <w:rPr>
+        <w:rFonts w:ascii="Symbol" w:hAnsi="Symbol" w:hint="default"/>
+        <w:sz w:val="20"/>
+      </w:rPr>
+    </w:lvl>
+    <w:lvl w:ilvl="1" w:tentative="1">
+      <w:start w:val="1"/>
+      <w:numFmt w:val="bullet"/>
+      <w:lvlText w:val="o"/>
+      <w:lvlJc w:val="left"/>
+      <w:pPr>
+        <w:tabs>
+          <w:tab w:val="num" w:pos="1440"/>
+        </w:tabs>
+        <w:ind w:left="1440" w:hanging="360"/>
+      </w:pPr>
+      <w:rPr>
+        <w:rFonts w:ascii="Courier New" w:hAnsi="Courier New" w:hint="default"/>
+        <w:sz w:val="20"/>
+      </w:rPr>
+    </w:lvl>
+    <w:lvl w:ilvl="2" w:tentative="1">
+      <w:start w:val="1"/>
+      <w:numFmt w:val="bullet"/>
+      <w:lvlText w:val=""/>
+      <w:lvlJc w:val="left"/>
+      <w:pPr>
+        <w:tabs>
+          <w:tab w:val="num" w:pos="2160"/>
+        </w:tabs>
+        <w:ind w:left="2160" w:hanging="360"/>
+      </w:pPr>
+      <w:rPr>
+        <w:rFonts w:ascii="Wingdings" w:hAnsi="Wingdings" w:hint="default"/>
+        <w:sz w:val="20"/>
+      </w:rPr>
+    </w:lvl>
+    <w:lvl w:ilvl="3" w:tentative="1">
+      <w:start w:val="1"/>
+      <w:numFmt w:val="bullet"/>
+      <w:lvlText w:val=""/>
+      <w:lvlJc w:val="left"/>
+      <w:pPr>
+        <w:tabs>
+          <w:tab w:val="num" w:pos="2880"/>
+        </w:tabs>
+        <w:ind w:left="2880" w:hanging="360"/>
+      </w:pPr>
+      <w:rPr>
+        <w:rFonts w:ascii="Wingdings" w:hAnsi="Wingdings" w:hint="default"/>
+        <w:sz w:val="20"/>
+      </w:rPr>
+    </w:lvl>
+    <w:lvl w:ilvl="4" w:tentative="1">
+      <w:start w:val="1"/>
+      <w:numFmt w:val="bullet"/>
+      <w:lvlText w:val=""/>
+      <w:lvlJc w:val="left"/>
+      <w:pPr>
+        <w:tabs>
+          <w:tab w:val="num" w:pos="3600"/>
+        </w:tabs>
+        <w:ind w:left="3600" w:hanging="360"/>
+      </w:pPr>
+      <w:rPr>
+        <w:rFonts w:ascii="Wingdings" w:hAnsi="Wingdings" w:hint="default"/>
+        <w:sz w:val="20"/>
+      </w:rPr>
+    </w:lvl>
+    <w:lvl w:ilvl="5" w:tentative="1">
+      <w:start w:val="1"/>
+      <w:numFmt w:val="bullet"/>
+      <w:lvlText w:val=""/>
+      <w:lvlJc w:val="left"/>
+      <w:pPr>
+        <w:tabs>
+          <w:tab w:val="num" w:pos="4320"/>
+        </w:tabs>
+        <w:ind w:left="4320" w:hanging="360"/>
+      </w:pPr>
+      <w:rPr>
+        <w:rFonts w:ascii="Wingdings" w:hAnsi="Wingdings" w:hint="default"/>
+        <w:sz w:val="20"/>
+      </w:rPr>
+    </w:lvl>
+    <w:lvl w:ilvl="6" w:tentative="1">
+      <w:start w:val="1"/>
+      <w:numFmt w:val="bullet"/>
+      <w:lvlText w:val=""/>
+      <w:lvlJc w:val="left"/>
+      <w:pPr>
+        <w:tabs>
+          <w:tab w:val="num" w:pos="5040"/>
+        </w:tabs>
+        <w:ind w:left="5040" w:hanging="360"/>
+      </w:pPr>
+      <w:rPr>
+        <w:rFonts w:ascii="Wingdings" w:hAnsi="Wingdings" w:hint="default"/>
+        <w:sz w:val="20"/>
+      </w:rPr>
+    </w:lvl>
+    <w:lvl w:ilvl="7" w:tentative="1">
+      <w:start w:val="1"/>
+      <w:numFmt w:val="bullet"/>
+      <w:lvlText w:val=""/>
+      <w:lvlJc w:val="left"/>
+      <w:pPr>
+        <w:tabs>
+          <w:tab w:val="num" w:pos="5760"/>
+        </w:tabs>
+        <w:ind w:left="5760" w:hanging="360"/>
+      </w:pPr>
+      <w:rPr>
+        <w:rFonts w:ascii="Wingdings" w:hAnsi="Wingdings" w:hint="default"/>
+        <w:sz w:val="20"/>
+      </w:rPr>
+    </w:lvl>
+    <w:lvl w:ilvl="8" w:tentative="1">
+      <w:start w:val="1"/>
+      <w:numFmt w:val="bullet"/>
+      <w:lvlText w:val=""/>
+      <w:lvlJc w:val="left"/>
+      <w:pPr>
+        <w:tabs>
+          <w:tab w:val="num" w:pos="6480"/>
+        </w:tabs>
+        <w:ind w:left="6480" w:hanging="360"/>
+      </w:pPr>
+      <w:rPr>
+        <w:rFonts w:ascii="Wingdings" w:hAnsi="Wingdings" w:hint="default"/>
+        <w:sz w:val="20"/>
+      </w:rPr>
+    </w:lvl>
+  </w:abstractNum>
   <w:abstractNum w:abstractNumId="13" w15:restartNumberingAfterBreak="0">
+    <w:nsid w:val="4F2A4BA6"/>
+    <w:multiLevelType w:val="hybridMultilevel"/>
+    <w:tmpl w:val="A44A2EEA"/>
+    <w:lvl w:ilvl="0" w:tplc="0409000D">
+      <w:start w:val="1"/>
+      <w:numFmt w:val="bullet"/>
+      <w:lvlText w:val=""/>
+      <w:lvlJc w:val="left"/>
+      <w:pPr>
+        <w:ind w:left="1080" w:hanging="360"/>
+      </w:pPr>
+      <w:rPr>
+        <w:rFonts w:ascii="Wingdings" w:hAnsi="Wingdings" w:hint="default"/>
+      </w:rPr>
+    </w:lvl>
+    <w:lvl w:ilvl="1" w:tplc="04090003" w:tentative="1">
+      <w:start w:val="1"/>
+      <w:numFmt w:val="bullet"/>
+      <w:lvlText w:val="o"/>
+      <w:lvlJc w:val="left"/>
+      <w:pPr>
+        <w:ind w:left="1800" w:hanging="360"/>
+      </w:pPr>
+      <w:rPr>
+        <w:rFonts w:ascii="Courier New" w:hAnsi="Courier New" w:cs="Courier New" w:hint="default"/>
+      </w:rPr>
+    </w:lvl>
+    <w:lvl w:ilvl="2" w:tplc="04090005" w:tentative="1">
+      <w:start w:val="1"/>
+      <w:numFmt w:val="bullet"/>
+      <w:lvlText w:val=""/>
+      <w:lvlJc w:val="left"/>
+      <w:pPr>
+        <w:ind w:left="2520" w:hanging="360"/>
+      </w:pPr>
+      <w:rPr>
+        <w:rFonts w:ascii="Wingdings" w:hAnsi="Wingdings" w:hint="default"/>
+      </w:rPr>
+    </w:lvl>
+    <w:lvl w:ilvl="3" w:tplc="04090001" w:tentative="1">
+      <w:start w:val="1"/>
+      <w:numFmt w:val="bullet"/>
+      <w:lvlText w:val=""/>
+      <w:lvlJc w:val="left"/>
+      <w:pPr>
+        <w:ind w:left="3240" w:hanging="360"/>
+      </w:pPr>
+      <w:rPr>
+        <w:rFonts w:ascii="Symbol" w:hAnsi="Symbol" w:hint="default"/>
+      </w:rPr>
+    </w:lvl>
+    <w:lvl w:ilvl="4" w:tplc="04090003" w:tentative="1">
+      <w:start w:val="1"/>
+      <w:numFmt w:val="bullet"/>
+      <w:lvlText w:val="o"/>
+      <w:lvlJc w:val="left"/>
+      <w:pPr>
+        <w:ind w:left="3960" w:hanging="360"/>
+      </w:pPr>
+      <w:rPr>
+        <w:rFonts w:ascii="Courier New" w:hAnsi="Courier New" w:cs="Courier New" w:hint="default"/>
+      </w:rPr>
+    </w:lvl>
+    <w:lvl w:ilvl="5" w:tplc="04090005" w:tentative="1">
+      <w:start w:val="1"/>
+      <w:numFmt w:val="bullet"/>
+      <w:lvlText w:val=""/>
+      <w:lvlJc w:val="left"/>
+      <w:pPr>
+        <w:ind w:left="4680" w:hanging="360"/>
+      </w:pPr>
+      <w:rPr>
+        <w:rFonts w:ascii="Wingdings" w:hAnsi="Wingdings" w:hint="default"/>
+      </w:rPr>
+    </w:lvl>
+    <w:lvl w:ilvl="6" w:tplc="04090001" w:tentative="1">
+      <w:start w:val="1"/>
+      <w:numFmt w:val="bullet"/>
+      <w:lvlText w:val=""/>
+      <w:lvlJc w:val="left"/>
+      <w:pPr>
+        <w:ind w:left="5400" w:hanging="360"/>
+      </w:pPr>
+      <w:rPr>
+        <w:rFonts w:ascii="Symbol" w:hAnsi="Symbol" w:hint="default"/>
+      </w:rPr>
+    </w:lvl>
+    <w:lvl w:ilvl="7" w:tplc="04090003" w:tentative="1">
+      <w:start w:val="1"/>
+      <w:numFmt w:val="bullet"/>
+      <w:lvlText w:val="o"/>
+      <w:lvlJc w:val="left"/>
+      <w:pPr>
+        <w:ind w:left="6120" w:hanging="360"/>
+      </w:pPr>
+      <w:rPr>
+        <w:rFonts w:ascii="Courier New" w:hAnsi="Courier New" w:cs="Courier New" w:hint="default"/>
+      </w:rPr>
+    </w:lvl>
+    <w:lvl w:ilvl="8" w:tplc="04090005" w:tentative="1">
+      <w:start w:val="1"/>
+      <w:numFmt w:val="bullet"/>
+      <w:lvlText w:val=""/>
+      <w:lvlJc w:val="left"/>
+      <w:pPr>
+        <w:ind w:left="6840" w:hanging="360"/>
+      </w:pPr>
+      <w:rPr>
+        <w:rFonts w:ascii="Wingdings" w:hAnsi="Wingdings" w:hint="default"/>
+      </w:rPr>
+    </w:lvl>
+  </w:abstractNum>
+  <w:abstractNum w:abstractNumId="14" w15:restartNumberingAfterBreak="0">
     <w:nsid w:val="501B66DB"/>
     <w:multiLevelType w:val="multilevel"/>
     <w:tmpl w:val="71508E2A"/>
@@ -24678,7 +26061,7 @@
       </w:pPr>
     </w:lvl>
   </w:abstractNum>
-  <w:abstractNum w:abstractNumId="14" w15:restartNumberingAfterBreak="0">
+  <w:abstractNum w:abstractNumId="15" w15:restartNumberingAfterBreak="0">
     <w:nsid w:val="557238C5"/>
     <w:multiLevelType w:val="multilevel"/>
     <w:tmpl w:val="0409001F"/>
@@ -24764,7 +26147,7 @@
       </w:pPr>
     </w:lvl>
   </w:abstractNum>
-  <w:abstractNum w:abstractNumId="15" w15:restartNumberingAfterBreak="0">
+  <w:abstractNum w:abstractNumId="16" w15:restartNumberingAfterBreak="0">
     <w:nsid w:val="5D817996"/>
     <w:multiLevelType w:val="multilevel"/>
     <w:tmpl w:val="E444CA5C"/>
@@ -24877,7 +26260,7 @@
       </w:rPr>
     </w:lvl>
   </w:abstractNum>
-  <w:abstractNum w:abstractNumId="16" w15:restartNumberingAfterBreak="0">
+  <w:abstractNum w:abstractNumId="17" w15:restartNumberingAfterBreak="0">
     <w:nsid w:val="614138B7"/>
     <w:multiLevelType w:val="hybridMultilevel"/>
     <w:tmpl w:val="04103C62"/>
@@ -24989,7 +26372,7 @@
       </w:rPr>
     </w:lvl>
   </w:abstractNum>
-  <w:abstractNum w:abstractNumId="17" w15:restartNumberingAfterBreak="0">
+  <w:abstractNum w:abstractNumId="18" w15:restartNumberingAfterBreak="0">
     <w:nsid w:val="67C40BD7"/>
     <w:multiLevelType w:val="hybridMultilevel"/>
     <w:tmpl w:val="EC726370"/>
@@ -25102,7 +26485,7 @@
       </w:rPr>
     </w:lvl>
   </w:abstractNum>
-  <w:abstractNum w:abstractNumId="18" w15:restartNumberingAfterBreak="0">
+  <w:abstractNum w:abstractNumId="19" w15:restartNumberingAfterBreak="0">
     <w:nsid w:val="6D8B3060"/>
     <w:multiLevelType w:val="hybridMultilevel"/>
     <w:tmpl w:val="2E1EA5A0"/>
@@ -25214,10 +26597,10 @@
       </w:rPr>
     </w:lvl>
   </w:abstractNum>
-  <w:abstractNum w:abstractNumId="19" w15:restartNumberingAfterBreak="0">
-    <w:nsid w:val="6EB56589"/>
+  <w:abstractNum w:abstractNumId="20" w15:restartNumberingAfterBreak="0">
+    <w:nsid w:val="6EA44887"/>
     <w:multiLevelType w:val="multilevel"/>
-    <w:tmpl w:val="2DB2630A"/>
+    <w:tmpl w:val="5CC2E7E6"/>
     <w:lvl w:ilvl="0">
       <w:start w:val="1"/>
       <w:numFmt w:val="bullet"/>
@@ -25363,7 +26746,156 @@
       </w:rPr>
     </w:lvl>
   </w:abstractNum>
-  <w:abstractNum w:abstractNumId="20" w15:restartNumberingAfterBreak="0">
+  <w:abstractNum w:abstractNumId="21" w15:restartNumberingAfterBreak="0">
+    <w:nsid w:val="6EB56589"/>
+    <w:multiLevelType w:val="multilevel"/>
+    <w:tmpl w:val="2DB2630A"/>
+    <w:lvl w:ilvl="0">
+      <w:start w:val="1"/>
+      <w:numFmt w:val="bullet"/>
+      <w:lvlText w:val=""/>
+      <w:lvlJc w:val="left"/>
+      <w:pPr>
+        <w:tabs>
+          <w:tab w:val="num" w:pos="720"/>
+        </w:tabs>
+        <w:ind w:left="720" w:hanging="360"/>
+      </w:pPr>
+      <w:rPr>
+        <w:rFonts w:ascii="Symbol" w:hAnsi="Symbol" w:hint="default"/>
+        <w:sz w:val="20"/>
+      </w:rPr>
+    </w:lvl>
+    <w:lvl w:ilvl="1" w:tentative="1">
+      <w:start w:val="1"/>
+      <w:numFmt w:val="bullet"/>
+      <w:lvlText w:val="o"/>
+      <w:lvlJc w:val="left"/>
+      <w:pPr>
+        <w:tabs>
+          <w:tab w:val="num" w:pos="1440"/>
+        </w:tabs>
+        <w:ind w:left="1440" w:hanging="360"/>
+      </w:pPr>
+      <w:rPr>
+        <w:rFonts w:ascii="Courier New" w:hAnsi="Courier New" w:hint="default"/>
+        <w:sz w:val="20"/>
+      </w:rPr>
+    </w:lvl>
+    <w:lvl w:ilvl="2" w:tentative="1">
+      <w:start w:val="1"/>
+      <w:numFmt w:val="bullet"/>
+      <w:lvlText w:val=""/>
+      <w:lvlJc w:val="left"/>
+      <w:pPr>
+        <w:tabs>
+          <w:tab w:val="num" w:pos="2160"/>
+        </w:tabs>
+        <w:ind w:left="2160" w:hanging="360"/>
+      </w:pPr>
+      <w:rPr>
+        <w:rFonts w:ascii="Wingdings" w:hAnsi="Wingdings" w:hint="default"/>
+        <w:sz w:val="20"/>
+      </w:rPr>
+    </w:lvl>
+    <w:lvl w:ilvl="3" w:tentative="1">
+      <w:start w:val="1"/>
+      <w:numFmt w:val="bullet"/>
+      <w:lvlText w:val=""/>
+      <w:lvlJc w:val="left"/>
+      <w:pPr>
+        <w:tabs>
+          <w:tab w:val="num" w:pos="2880"/>
+        </w:tabs>
+        <w:ind w:left="2880" w:hanging="360"/>
+      </w:pPr>
+      <w:rPr>
+        <w:rFonts w:ascii="Wingdings" w:hAnsi="Wingdings" w:hint="default"/>
+        <w:sz w:val="20"/>
+      </w:rPr>
+    </w:lvl>
+    <w:lvl w:ilvl="4" w:tentative="1">
+      <w:start w:val="1"/>
+      <w:numFmt w:val="bullet"/>
+      <w:lvlText w:val=""/>
+      <w:lvlJc w:val="left"/>
+      <w:pPr>
+        <w:tabs>
+          <w:tab w:val="num" w:pos="3600"/>
+        </w:tabs>
+        <w:ind w:left="3600" w:hanging="360"/>
+      </w:pPr>
+      <w:rPr>
+        <w:rFonts w:ascii="Wingdings" w:hAnsi="Wingdings" w:hint="default"/>
+        <w:sz w:val="20"/>
+      </w:rPr>
+    </w:lvl>
+    <w:lvl w:ilvl="5" w:tentative="1">
+      <w:start w:val="1"/>
+      <w:numFmt w:val="bullet"/>
+      <w:lvlText w:val=""/>
+      <w:lvlJc w:val="left"/>
+      <w:pPr>
+        <w:tabs>
+          <w:tab w:val="num" w:pos="4320"/>
+        </w:tabs>
+        <w:ind w:left="4320" w:hanging="360"/>
+      </w:pPr>
+      <w:rPr>
+        <w:rFonts w:ascii="Wingdings" w:hAnsi="Wingdings" w:hint="default"/>
+        <w:sz w:val="20"/>
+      </w:rPr>
+    </w:lvl>
+    <w:lvl w:ilvl="6" w:tentative="1">
+      <w:start w:val="1"/>
+      <w:numFmt w:val="bullet"/>
+      <w:lvlText w:val=""/>
+      <w:lvlJc w:val="left"/>
+      <w:pPr>
+        <w:tabs>
+          <w:tab w:val="num" w:pos="5040"/>
+        </w:tabs>
+        <w:ind w:left="5040" w:hanging="360"/>
+      </w:pPr>
+      <w:rPr>
+        <w:rFonts w:ascii="Wingdings" w:hAnsi="Wingdings" w:hint="default"/>
+        <w:sz w:val="20"/>
+      </w:rPr>
+    </w:lvl>
+    <w:lvl w:ilvl="7" w:tentative="1">
+      <w:start w:val="1"/>
+      <w:numFmt w:val="bullet"/>
+      <w:lvlText w:val=""/>
+      <w:lvlJc w:val="left"/>
+      <w:pPr>
+        <w:tabs>
+          <w:tab w:val="num" w:pos="5760"/>
+        </w:tabs>
+        <w:ind w:left="5760" w:hanging="360"/>
+      </w:pPr>
+      <w:rPr>
+        <w:rFonts w:ascii="Wingdings" w:hAnsi="Wingdings" w:hint="default"/>
+        <w:sz w:val="20"/>
+      </w:rPr>
+    </w:lvl>
+    <w:lvl w:ilvl="8" w:tentative="1">
+      <w:start w:val="1"/>
+      <w:numFmt w:val="bullet"/>
+      <w:lvlText w:val=""/>
+      <w:lvlJc w:val="left"/>
+      <w:pPr>
+        <w:tabs>
+          <w:tab w:val="num" w:pos="6480"/>
+        </w:tabs>
+        <w:ind w:left="6480" w:hanging="360"/>
+      </w:pPr>
+      <w:rPr>
+        <w:rFonts w:ascii="Wingdings" w:hAnsi="Wingdings" w:hint="default"/>
+        <w:sz w:val="20"/>
+      </w:rPr>
+    </w:lvl>
+  </w:abstractNum>
+  <w:abstractNum w:abstractNumId="22" w15:restartNumberingAfterBreak="0">
     <w:nsid w:val="7E88784B"/>
     <w:multiLevelType w:val="hybridMultilevel"/>
     <w:tmpl w:val="6BB439F0"/>
@@ -25450,67 +26982,73 @@
     </w:lvl>
   </w:abstractNum>
   <w:num w:numId="1">
+    <w:abstractNumId w:val="5"/>
+  </w:num>
+  <w:num w:numId="2">
+    <w:abstractNumId w:val="22"/>
+  </w:num>
+  <w:num w:numId="3">
+    <w:abstractNumId w:val="11"/>
+  </w:num>
+  <w:num w:numId="4">
+    <w:abstractNumId w:val="15"/>
+  </w:num>
+  <w:num w:numId="5">
+    <w:abstractNumId w:val="1"/>
+  </w:num>
+  <w:num w:numId="6">
+    <w:abstractNumId w:val="9"/>
+  </w:num>
+  <w:num w:numId="7">
+    <w:abstractNumId w:val="19"/>
+  </w:num>
+  <w:num w:numId="8">
+    <w:abstractNumId w:val="6"/>
+  </w:num>
+  <w:num w:numId="9">
+    <w:abstractNumId w:val="18"/>
+  </w:num>
+  <w:num w:numId="10">
+    <w:abstractNumId w:val="8"/>
+  </w:num>
+  <w:num w:numId="11">
+    <w:abstractNumId w:val="2"/>
+  </w:num>
+  <w:num w:numId="12">
     <w:abstractNumId w:val="4"/>
   </w:num>
-  <w:num w:numId="2">
+  <w:num w:numId="13">
+    <w:abstractNumId w:val="16"/>
+  </w:num>
+  <w:num w:numId="14">
+    <w:abstractNumId w:val="13"/>
+  </w:num>
+  <w:num w:numId="15">
+    <w:abstractNumId w:val="10"/>
+  </w:num>
+  <w:num w:numId="16">
+    <w:abstractNumId w:val="7"/>
+  </w:num>
+  <w:num w:numId="17">
+    <w:abstractNumId w:val="17"/>
+  </w:num>
+  <w:num w:numId="18">
+    <w:abstractNumId w:val="14"/>
+  </w:num>
+  <w:num w:numId="19">
+    <w:abstractNumId w:val="21"/>
+  </w:num>
+  <w:num w:numId="20">
+    <w:abstractNumId w:val="3"/>
+  </w:num>
+  <w:num w:numId="21">
+    <w:abstractNumId w:val="12"/>
+  </w:num>
+  <w:num w:numId="22">
     <w:abstractNumId w:val="20"/>
   </w:num>
-  <w:num w:numId="3">
-    <w:abstractNumId w:val="10"/>
-  </w:num>
-  <w:num w:numId="4">
-    <w:abstractNumId w:val="14"/>
-  </w:num>
-  <w:num w:numId="5">
+  <w:num w:numId="23">
     <w:abstractNumId w:val="0"/>
-  </w:num>
-  <w:num w:numId="6">
-    <w:abstractNumId w:val="8"/>
-  </w:num>
-  <w:num w:numId="7">
-    <w:abstractNumId w:val="18"/>
-  </w:num>
-  <w:num w:numId="8">
-    <w:abstractNumId w:val="5"/>
-  </w:num>
-  <w:num w:numId="9">
-    <w:abstractNumId w:val="17"/>
-  </w:num>
-  <w:num w:numId="10">
-    <w:abstractNumId w:val="7"/>
-  </w:num>
-  <w:num w:numId="11">
-    <w:abstractNumId w:val="1"/>
-  </w:num>
-  <w:num w:numId="12">
-    <w:abstractNumId w:val="3"/>
-  </w:num>
-  <w:num w:numId="13">
-    <w:abstractNumId w:val="15"/>
-  </w:num>
-  <w:num w:numId="14">
-    <w:abstractNumId w:val="12"/>
-  </w:num>
-  <w:num w:numId="15">
-    <w:abstractNumId w:val="9"/>
-  </w:num>
-  <w:num w:numId="16">
-    <w:abstractNumId w:val="6"/>
-  </w:num>
-  <w:num w:numId="17">
-    <w:abstractNumId w:val="16"/>
-  </w:num>
-  <w:num w:numId="18">
-    <w:abstractNumId w:val="13"/>
-  </w:num>
-  <w:num w:numId="19">
-    <w:abstractNumId w:val="19"/>
-  </w:num>
-  <w:num w:numId="20">
-    <w:abstractNumId w:val="2"/>
-  </w:num>
-  <w:num w:numId="21">
-    <w:abstractNumId w:val="11"/>
   </w:num>
 </w:numbering>
 </file>
@@ -25908,7 +27446,7 @@
   <w:style w:type="paragraph" w:default="1" w:styleId="Normal">
     <w:name w:val="Normal"/>
     <w:qFormat/>
-    <w:rsid w:val="005C138C"/>
+    <w:rsid w:val="004958F7"/>
   </w:style>
   <w:style w:type="paragraph" w:styleId="Heading1">
     <w:name w:val="heading 1"/>
@@ -25929,6 +27467,29 @@
       <w:color w:val="2E74B5" w:themeColor="accent1" w:themeShade="BF"/>
       <w:sz w:val="32"/>
       <w:szCs w:val="32"/>
+    </w:rPr>
+  </w:style>
+  <w:style w:type="paragraph" w:styleId="Heading3">
+    <w:name w:val="heading 3"/>
+    <w:basedOn w:val="Normal"/>
+    <w:next w:val="Normal"/>
+    <w:link w:val="Heading3Char"/>
+    <w:uiPriority w:val="9"/>
+    <w:semiHidden/>
+    <w:unhideWhenUsed/>
+    <w:qFormat/>
+    <w:rsid w:val="00D524D7"/>
+    <w:pPr>
+      <w:keepNext/>
+      <w:keepLines/>
+      <w:spacing w:before="40" w:after="0"/>
+      <w:outlineLvl w:val="2"/>
+    </w:pPr>
+    <w:rPr>
+      <w:rFonts w:asciiTheme="majorHAnsi" w:eastAsiaTheme="majorEastAsia" w:hAnsiTheme="majorHAnsi" w:cstheme="majorBidi"/>
+      <w:color w:val="1F4D78" w:themeColor="accent1" w:themeShade="7F"/>
+      <w:sz w:val="24"/>
+      <w:szCs w:val="24"/>
     </w:rPr>
   </w:style>
   <w:style w:type="paragraph" w:styleId="Heading4">
@@ -26214,6 +27775,39 @@
       <w:u w:val="single"/>
     </w:rPr>
   </w:style>
+  <w:style w:type="paragraph" w:styleId="Caption">
+    <w:name w:val="caption"/>
+    <w:basedOn w:val="Normal"/>
+    <w:next w:val="Normal"/>
+    <w:uiPriority w:val="35"/>
+    <w:unhideWhenUsed/>
+    <w:qFormat/>
+    <w:rsid w:val="00AE6BC4"/>
+    <w:pPr>
+      <w:spacing w:after="200" w:line="240" w:lineRule="auto"/>
+    </w:pPr>
+    <w:rPr>
+      <w:i/>
+      <w:iCs/>
+      <w:color w:val="44546A" w:themeColor="text2"/>
+      <w:sz w:val="18"/>
+      <w:szCs w:val="18"/>
+    </w:rPr>
+  </w:style>
+  <w:style w:type="character" w:customStyle="1" w:styleId="Heading3Char">
+    <w:name w:val="Heading 3 Char"/>
+    <w:basedOn w:val="DefaultParagraphFont"/>
+    <w:link w:val="Heading3"/>
+    <w:uiPriority w:val="9"/>
+    <w:semiHidden/>
+    <w:rsid w:val="00D524D7"/>
+    <w:rPr>
+      <w:rFonts w:asciiTheme="majorHAnsi" w:eastAsiaTheme="majorEastAsia" w:hAnsiTheme="majorHAnsi" w:cstheme="majorBidi"/>
+      <w:color w:val="1F4D78" w:themeColor="accent1" w:themeShade="7F"/>
+      <w:sz w:val="24"/>
+      <w:szCs w:val="24"/>
+    </w:rPr>
+  </w:style>
 </w:styles>
 </file>
 
@@ -26483,7 +28077,7 @@
 </file>
 
 <file path=customXml/itemProps1.xml><?xml version="1.0" encoding="utf-8"?>
-<ds:datastoreItem xmlns:ds="http://schemas.openxmlformats.org/officeDocument/2006/customXml" ds:itemID="{387580C2-440F-4B78-9F58-7EB2F82A65E8}">
+<ds:datastoreItem xmlns:ds="http://schemas.openxmlformats.org/officeDocument/2006/customXml" ds:itemID="{EE314533-81D8-4611-8A90-6A3C86F0E5CD}">
   <ds:schemaRefs>
     <ds:schemaRef ds:uri="http://schemas.openxmlformats.org/officeDocument/2006/bibliography"/>
   </ds:schemaRefs>

</xml_diff>